<commit_message>
📚 :books: Correção no nome do projeto e no ano
</commit_message>
<xml_diff>
--- a/Documentation/Sprint03_Task013_Criacao_da_tela_de_Login_FrontEnd.docx
+++ b/Documentation/Sprint03_Task013_Criacao_da_tela_de_Login_FrontEnd.docx
@@ -283,23 +283,28 @@
                 <w:b/>
                 <w:bCs/>
               </w:rPr>
-              <w:t>Civitas</w:t>
-            </w:r>
-            <w:proofErr w:type="spellEnd"/>
-            <w:r>
-              <w:rPr>
-                <w:b/>
-                <w:bCs/>
-              </w:rPr>
-              <w:t>-Front-</w:t>
-            </w:r>
-            <w:proofErr w:type="spellStart"/>
-            <w:r>
-              <w:rPr>
-                <w:b/>
-                <w:bCs/>
-              </w:rPr>
-              <w:t>end</w:t>
+              <w:t>c</w:t>
+            </w:r>
+            <w:r>
+              <w:rPr>
+                <w:b/>
+                <w:bCs/>
+              </w:rPr>
+              <w:t>ivitas-</w:t>
+            </w:r>
+            <w:r>
+              <w:rPr>
+                <w:b/>
+                <w:bCs/>
+              </w:rPr>
+              <w:t>f</w:t>
+            </w:r>
+            <w:r>
+              <w:rPr>
+                <w:b/>
+                <w:bCs/>
+              </w:rPr>
+              <w:t>rontend</w:t>
             </w:r>
             <w:proofErr w:type="spellEnd"/>
           </w:p>
@@ -322,7 +327,21 @@
                 <w:b/>
                 <w:bCs/>
               </w:rPr>
-              <w:t>Ano: 5º</w:t>
+              <w:t xml:space="preserve">Ano: </w:t>
+            </w:r>
+            <w:r>
+              <w:rPr>
+                <w:b/>
+                <w:bCs/>
+              </w:rPr>
+              <w:t>4</w:t>
+            </w:r>
+            <w:r>
+              <w:rPr>
+                <w:b/>
+                <w:bCs/>
+              </w:rPr>
+              <w:t>º</w:t>
             </w:r>
           </w:p>
         </w:tc>
@@ -879,10 +898,7 @@
         </w:numPr>
       </w:pPr>
       <w:r>
-        <w:t>Layout responsivo (desktop e mobile)</w:t>
-      </w:r>
-      <w:r>
-        <w:t>.</w:t>
+        <w:t>Layout responsivo (desktop e mobile).</w:t>
       </w:r>
     </w:p>
     <w:p>
@@ -984,6 +1000,9 @@
         <w:br/>
       </w:r>
       <w:r>
+        <w:rPr>
+          <w:noProof/>
+        </w:rPr>
         <w:drawing>
           <wp:inline distT="0" distB="0" distL="0" distR="0" wp14:anchorId="3CAAD121" wp14:editId="0025AA85">
             <wp:extent cx="6449325" cy="2524477"/>
@@ -1023,6 +1042,9 @@
     </w:p>
     <w:p>
       <w:r>
+        <w:rPr>
+          <w:noProof/>
+        </w:rPr>
         <w:lastRenderedPageBreak/>
         <w:drawing>
           <wp:inline distT="0" distB="0" distL="0" distR="0" wp14:anchorId="4A597038" wp14:editId="77861DBC">
@@ -1064,6 +1086,9 @@
         <w:br/>
       </w:r>
       <w:r>
+        <w:rPr>
+          <w:noProof/>
+        </w:rPr>
         <w:drawing>
           <wp:inline distT="0" distB="0" distL="0" distR="0" wp14:anchorId="17CCA241" wp14:editId="20795D13">
             <wp:extent cx="4848902" cy="3534268"/>
@@ -1104,6 +1129,9 @@
         <w:br/>
       </w:r>
       <w:r>
+        <w:rPr>
+          <w:noProof/>
+        </w:rPr>
         <w:drawing>
           <wp:inline distT="0" distB="0" distL="0" distR="0" wp14:anchorId="06769590" wp14:editId="0E546F16">
             <wp:extent cx="3839111" cy="2429214"/>
@@ -2269,6 +2297,7 @@
   <w:style w:type="character" w:default="1" w:styleId="Fontepargpadro">
     <w:name w:val="Default Paragraph Font"/>
     <w:uiPriority w:val="1"/>
+    <w:semiHidden/>
     <w:unhideWhenUsed/>
   </w:style>
   <w:style w:type="table" w:default="1" w:styleId="Tabelanormal">

</xml_diff>

<commit_message>
📚 books: Correção da data do inicio da sprint
</commit_message>
<xml_diff>
--- a/Documentation/Sprint03_Task013_Criacao_da_tela_de_Login_FrontEnd.docx
+++ b/Documentation/Sprint03_Task013_Criacao_da_tela_de_Login_FrontEnd.docx
@@ -1,6 +1,6 @@
 
 <file path=word/document.xml><?xml version="1.0" encoding="utf-8"?>
-<w:document xmlns:wpc="http://schemas.microsoft.com/office/word/2010/wordprocessingCanvas" xmlns:cx="http://schemas.microsoft.com/office/drawing/2014/chartex" xmlns:cx1="http://schemas.microsoft.com/office/drawing/2015/9/8/chartex" xmlns:cx2="http://schemas.microsoft.com/office/drawing/2015/10/21/chartex" xmlns:cx3="http://schemas.microsoft.com/office/drawing/2016/5/9/chartex" xmlns:cx4="http://schemas.microsoft.com/office/drawing/2016/5/10/chartex" xmlns:cx5="http://schemas.microsoft.com/office/drawing/2016/5/11/chartex" xmlns:cx6="http://schemas.microsoft.com/office/drawing/2016/5/12/chartex" xmlns:cx7="http://schemas.microsoft.com/office/drawing/2016/5/13/chartex" xmlns:cx8="http://schemas.microsoft.com/office/drawing/2016/5/14/chartex" xmlns:mc="http://schemas.openxmlformats.org/markup-compatibility/2006" xmlns:aink="http://schemas.microsoft.com/office/drawing/2016/ink" xmlns:am3d="http://schemas.microsoft.com/office/drawing/2017/model3d" xmlns:o="urn:schemas-microsoft-com:office:office" xmlns:oel="http://schemas.microsoft.com/office/2019/extlst" xmlns:r="http://schemas.openxmlformats.org/officeDocument/2006/relationships" xmlns:m="http://schemas.openxmlformats.org/officeDocument/2006/math" xmlns:v="urn:schemas-microsoft-com:vml" xmlns:wp14="http://schemas.microsoft.com/office/word/2010/wordprocessingDrawing" xmlns:wp="http://schemas.openxmlformats.org/drawingml/2006/wordprocessingDrawing" xmlns:w10="urn:schemas-microsoft-com:office:word" xmlns:w="http://schemas.openxmlformats.org/wordprocessingml/2006/main" xmlns:w14="http://schemas.microsoft.com/office/word/2010/wordml" xmlns:w15="http://schemas.microsoft.com/office/word/2012/wordml" xmlns:w16cex="http://schemas.microsoft.com/office/word/2018/wordml/cex" xmlns:w16cid="http://schemas.microsoft.com/office/word/2016/wordml/cid" xmlns:w16="http://schemas.microsoft.com/office/word/2018/wordml" xmlns:w16du="http://schemas.microsoft.com/office/word/2023/wordml/word16du" xmlns:w16sdtdh="http://schemas.microsoft.com/office/word/2020/wordml/sdtdatahash" xmlns:w16sdtfl="http://schemas.microsoft.com/office/word/2024/wordml/sdtformatlock" xmlns:w16se="http://schemas.microsoft.com/office/word/2015/wordml/symex" xmlns:wpg="http://schemas.microsoft.com/office/word/2010/wordprocessingGroup" xmlns:wpi="http://schemas.microsoft.com/office/word/2010/wordprocessingInk" xmlns:wne="http://schemas.microsoft.com/office/word/2006/wordml" xmlns:wps="http://schemas.microsoft.com/office/word/2010/wordprocessingShape" mc:Ignorable="w14 w15 w16se w16cid w16 w16cex w16sdtdh w16sdtfl w16du wp14">
+<w:document xmlns:wpc="http://schemas.microsoft.com/office/word/2010/wordprocessingCanvas" xmlns:mc="http://schemas.openxmlformats.org/markup-compatibility/2006" xmlns:o="urn:schemas-microsoft-com:office:office" xmlns:r="http://schemas.openxmlformats.org/officeDocument/2006/relationships" xmlns:m="http://schemas.openxmlformats.org/officeDocument/2006/math" xmlns:v="urn:schemas-microsoft-com:vml" xmlns:wp14="http://schemas.microsoft.com/office/word/2010/wordprocessingDrawing" xmlns:wp="http://schemas.openxmlformats.org/drawingml/2006/wordprocessingDrawing" xmlns:w10="urn:schemas-microsoft-com:office:word" xmlns:w="http://schemas.openxmlformats.org/wordprocessingml/2006/main" xmlns:w14="http://schemas.microsoft.com/office/word/2010/wordml" xmlns:wpg="http://schemas.microsoft.com/office/word/2010/wordprocessingGroup" xmlns:wpi="http://schemas.microsoft.com/office/word/2010/wordprocessingInk" xmlns:wne="http://schemas.microsoft.com/office/word/2006/wordml" xmlns:wps="http://schemas.microsoft.com/office/word/2010/wordprocessingShape" mc:Ignorable="w14 wp14">
   <w:body>
     <w:p>
       <w:pPr>
@@ -12,6 +12,7 @@
           <w:noProof/>
           <w:snapToGrid w:val="0"/>
           <w:sz w:val="24"/>
+          <w:lang w:eastAsia="pt-BR"/>
         </w:rPr>
         <w:drawing>
           <wp:inline distT="0" distB="0" distL="0" distR="0" wp14:anchorId="08E87A71" wp14:editId="22BD9F5E">
@@ -31,7 +32,7 @@
                     </pic:cNvPicPr>
                   </pic:nvPicPr>
                   <pic:blipFill>
-                    <a:blip r:embed="rId7" cstate="print">
+                    <a:blip r:embed="rId8" cstate="print">
                       <a:extLst>
                         <a:ext uri="{28A0092B-C50C-407E-A947-70E740481C1C}">
                           <a14:useLocalDpi xmlns:a14="http://schemas.microsoft.com/office/drawing/2010/main" val="0"/>
@@ -186,7 +187,14 @@
                 <w:b/>
                 <w:bCs/>
               </w:rPr>
-              <w:t xml:space="preserve"> 30/10/2025</w:t>
+              <w:t xml:space="preserve"> 21</w:t>
+            </w:r>
+            <w:r>
+              <w:rPr>
+                <w:b/>
+                <w:bCs/>
+              </w:rPr>
+              <w:t>/10/2025</w:t>
             </w:r>
           </w:p>
         </w:tc>
@@ -214,7 +222,21 @@
                 <w:b/>
                 <w:bCs/>
               </w:rPr>
-              <w:t xml:space="preserve"> 30/10/2025</w:t>
+              <w:t xml:space="preserve"> </w:t>
+            </w:r>
+            <w:r>
+              <w:rPr>
+                <w:b/>
+                <w:bCs/>
+              </w:rPr>
+              <w:t>03/11</w:t>
+            </w:r>
+            <w:r>
+              <w:rPr>
+                <w:b/>
+                <w:bCs/>
+              </w:rPr>
+              <w:t>/2025</w:t>
             </w:r>
           </w:p>
         </w:tc>
@@ -278,6 +300,7 @@
               </w:rPr>
             </w:pPr>
             <w:proofErr w:type="spellStart"/>
+            <w:proofErr w:type="gramStart"/>
             <w:r>
               <w:rPr>
                 <w:b/>
@@ -290,7 +313,15 @@
                 <w:b/>
                 <w:bCs/>
               </w:rPr>
-              <w:t>ivitas-</w:t>
+              <w:t>ivitas</w:t>
+            </w:r>
+            <w:proofErr w:type="gramEnd"/>
+            <w:r>
+              <w:rPr>
+                <w:b/>
+                <w:bCs/>
+              </w:rPr>
+              <w:t>-</w:t>
             </w:r>
             <w:r>
               <w:rPr>
@@ -443,10 +474,10 @@
         <w:tblLook w:val="04A0" w:firstRow="1" w:lastRow="0" w:firstColumn="1" w:lastColumn="0" w:noHBand="0" w:noVBand="1"/>
       </w:tblPr>
       <w:tblGrid>
-        <w:gridCol w:w="754"/>
-        <w:gridCol w:w="6234"/>
-        <w:gridCol w:w="1541"/>
-        <w:gridCol w:w="1672"/>
+        <w:gridCol w:w="792"/>
+        <w:gridCol w:w="6201"/>
+        <w:gridCol w:w="1539"/>
+        <w:gridCol w:w="1669"/>
       </w:tblGrid>
       <w:tr>
         <w:tc>
@@ -544,7 +575,10 @@
           </w:tcPr>
           <w:p>
             <w:r>
-              <w:t>30/10/2025</w:t>
+              <w:t>21</w:t>
+            </w:r>
+            <w:r>
+              <w:t>/10/2025</w:t>
             </w:r>
           </w:p>
         </w:tc>
@@ -554,7 +588,18 @@
           </w:tcPr>
           <w:p>
             <w:r>
-              <w:t>30/10/2025</w:t>
+              <w:t>03</w:t>
+            </w:r>
+            <w:r>
+              <w:t>/</w:t>
+            </w:r>
+            <w:r>
+              <w:t>11</w:t>
+            </w:r>
+            <w:bookmarkStart w:id="0" w:name="_GoBack"/>
+            <w:bookmarkEnd w:id="0"/>
+            <w:r>
+              <w:t>/2025</w:t>
             </w:r>
           </w:p>
         </w:tc>
@@ -590,12 +635,21 @@
                 <w:bCs/>
               </w:rPr>
             </w:pPr>
-            <w:r>
-              <w:rPr>
-                <w:b/>
-                <w:bCs/>
-              </w:rPr>
-              <w:t xml:space="preserve">Task </w:t>
+            <w:proofErr w:type="spellStart"/>
+            <w:r>
+              <w:rPr>
+                <w:b/>
+                <w:bCs/>
+              </w:rPr>
+              <w:t>Task</w:t>
+            </w:r>
+            <w:proofErr w:type="spellEnd"/>
+            <w:r>
+              <w:rPr>
+                <w:b/>
+                <w:bCs/>
+              </w:rPr>
+              <w:t xml:space="preserve"> </w:t>
             </w:r>
             <w:proofErr w:type="spellStart"/>
             <w:r>
@@ -713,10 +767,12 @@
               <w:t xml:space="preserve">O objetivo desta tarefa é desenvolver a tela de login do sistema, garantindo um design idêntico ao </w:t>
             </w:r>
             <w:proofErr w:type="spellStart"/>
+            <w:proofErr w:type="gramStart"/>
             <w:r>
               <w:t>figma</w:t>
             </w:r>
             <w:proofErr w:type="spellEnd"/>
+            <w:proofErr w:type="gramEnd"/>
           </w:p>
         </w:tc>
         <w:tc>
@@ -736,8 +792,13 @@
             </w:r>
             <w:proofErr w:type="spellEnd"/>
             <w:r>
-              <w:t xml:space="preserve"> Thiago de Oliveira Francisco</w:t>
-            </w:r>
+              <w:t xml:space="preserve"> Thiago de Oliveira </w:t>
+            </w:r>
+            <w:proofErr w:type="gramStart"/>
+            <w:r>
+              <w:t>Francisco</w:t>
+            </w:r>
+            <w:proofErr w:type="gramEnd"/>
           </w:p>
         </w:tc>
         <w:tc>
@@ -837,8 +898,13 @@
       </w:r>
       <w:proofErr w:type="spellEnd"/>
       <w:r>
-        <w:t xml:space="preserve"> na medida do possível</w:t>
-      </w:r>
+        <w:t xml:space="preserve"> na medida do </w:t>
+      </w:r>
+      <w:proofErr w:type="gramStart"/>
+      <w:r>
+        <w:t>possível</w:t>
+      </w:r>
+      <w:proofErr w:type="gramEnd"/>
     </w:p>
     <w:p>
       <w:pPr>
@@ -866,7 +932,15 @@
         </w:numPr>
       </w:pPr>
       <w:r>
-        <w:t xml:space="preserve">Tela de login implementada conforme o design aprovado no </w:t>
+        <w:t xml:space="preserve">Tela de login </w:t>
+      </w:r>
+      <w:proofErr w:type="gramStart"/>
+      <w:r>
+        <w:t>implementada</w:t>
+      </w:r>
+      <w:proofErr w:type="gramEnd"/>
+      <w:r>
+        <w:t xml:space="preserve"> conforme o design aprovado no </w:t>
       </w:r>
       <w:proofErr w:type="spellStart"/>
       <w:r>
@@ -974,7 +1048,15 @@
         <w:ind w:firstLine="708"/>
       </w:pPr>
       <w:r>
-        <w:t xml:space="preserve">Nesta etapa do projeto, o foco foi a criação da tela de login, que foi desenvolvida para seguir fielmente o protótipo de design do </w:t>
+        <w:t xml:space="preserve">Nesta etapa do projeto, o foco foi </w:t>
+      </w:r>
+      <w:proofErr w:type="gramStart"/>
+      <w:r>
+        <w:t>a</w:t>
+      </w:r>
+      <w:proofErr w:type="gramEnd"/>
+      <w:r>
+        <w:t xml:space="preserve"> criação da tela de login, que foi desenvolvida para seguir fielmente o protótipo de design do </w:t>
       </w:r>
       <w:proofErr w:type="spellStart"/>
       <w:r>
@@ -982,7 +1064,15 @@
       </w:r>
       <w:proofErr w:type="spellEnd"/>
       <w:r>
-        <w:t>. A tela implementada inclui os campos essenciais de "E-mail" e "Senha", um botão de "Lembrar-me" (</w:t>
+        <w:t xml:space="preserve">. A tela </w:t>
+      </w:r>
+      <w:proofErr w:type="gramStart"/>
+      <w:r>
+        <w:t>implementada</w:t>
+      </w:r>
+      <w:proofErr w:type="gramEnd"/>
+      <w:r>
+        <w:t xml:space="preserve"> inclui os campos essenciais de "E-mail" e "Senha", um botão de "Lembrar-me" (</w:t>
       </w:r>
       <w:proofErr w:type="spellStart"/>
       <w:r>
@@ -992,6 +1082,7 @@
       <w:r>
         <w:t>) e o botão de submissão do formulário. Foi também implementada a lógica de validação necessária para exibir mensagens de aviso ao usuário, caso os campos não sejam preenchidos corretamente ou as credenciais sejam inválidas.</w:t>
       </w:r>
+      <w:proofErr w:type="gramStart"/>
       <w:r>
         <w:br/>
       </w:r>
@@ -1002,6 +1093,7 @@
       <w:r>
         <w:rPr>
           <w:noProof/>
+          <w:lang w:eastAsia="pt-BR"/>
         </w:rPr>
         <w:drawing>
           <wp:inline distT="0" distB="0" distL="0" distR="0" wp14:anchorId="3CAAD121" wp14:editId="0025AA85">
@@ -1019,7 +1111,7 @@
                     <pic:cNvPicPr/>
                   </pic:nvPicPr>
                   <pic:blipFill>
-                    <a:blip r:embed="rId8"/>
+                    <a:blip r:embed="rId9"/>
                     <a:stretch>
                       <a:fillRect/>
                     </a:stretch>
@@ -1039,13 +1131,14 @@
           </wp:inline>
         </w:drawing>
       </w:r>
+      <w:proofErr w:type="gramEnd"/>
     </w:p>
     <w:p>
       <w:r>
         <w:rPr>
           <w:noProof/>
+          <w:lang w:eastAsia="pt-BR"/>
         </w:rPr>
-        <w:lastRenderedPageBreak/>
         <w:drawing>
           <wp:inline distT="0" distB="0" distL="0" distR="0" wp14:anchorId="4A597038" wp14:editId="77861DBC">
             <wp:extent cx="6472555" cy="3653155"/>
@@ -1062,7 +1155,7 @@
                     <pic:cNvPicPr/>
                   </pic:nvPicPr>
                   <pic:blipFill>
-                    <a:blip r:embed="rId9"/>
+                    <a:blip r:embed="rId10"/>
                     <a:stretch>
                       <a:fillRect/>
                     </a:stretch>
@@ -1088,7 +1181,9 @@
       <w:r>
         <w:rPr>
           <w:noProof/>
+          <w:lang w:eastAsia="pt-BR"/>
         </w:rPr>
+        <w:lastRenderedPageBreak/>
         <w:drawing>
           <wp:inline distT="0" distB="0" distL="0" distR="0" wp14:anchorId="17CCA241" wp14:editId="20795D13">
             <wp:extent cx="4848902" cy="3534268"/>
@@ -1105,7 +1200,7 @@
                     <pic:cNvPicPr/>
                   </pic:nvPicPr>
                   <pic:blipFill>
-                    <a:blip r:embed="rId10"/>
+                    <a:blip r:embed="rId11"/>
                     <a:stretch>
                       <a:fillRect/>
                     </a:stretch>
@@ -1131,6 +1226,7 @@
       <w:r>
         <w:rPr>
           <w:noProof/>
+          <w:lang w:eastAsia="pt-BR"/>
         </w:rPr>
         <w:drawing>
           <wp:inline distT="0" distB="0" distL="0" distR="0" wp14:anchorId="06769590" wp14:editId="0E546F16">
@@ -1148,7 +1244,7 @@
                     <pic:cNvPicPr/>
                   </pic:nvPicPr>
                   <pic:blipFill>
-                    <a:blip r:embed="rId11"/>
+                    <a:blip r:embed="rId12"/>
                     <a:stretch>
                       <a:fillRect/>
                     </a:stretch>
@@ -1172,7 +1268,6 @@
         <w:br/>
       </w:r>
       <w:r>
-        <w:lastRenderedPageBreak/>
         <w:br/>
       </w:r>
       <w:r>
@@ -1185,7 +1280,15 @@
       </w:r>
       <w:r>
         <w:br/>
-        <w:t xml:space="preserve">Próximo passo será a implementação da função de autenticação de login funcionando com o </w:t>
+        <w:t xml:space="preserve">Próximo passo será a </w:t>
+      </w:r>
+      <w:proofErr w:type="gramStart"/>
+      <w:r>
+        <w:t>implementação</w:t>
+      </w:r>
+      <w:proofErr w:type="gramEnd"/>
+      <w:r>
+        <w:t xml:space="preserve"> da função de autenticação de login funcionando com o </w:t>
       </w:r>
       <w:proofErr w:type="spellStart"/>
       <w:r>
@@ -1220,7 +1323,7 @@
 </file>
 
 <file path=word/endnotes.xml><?xml version="1.0" encoding="utf-8"?>
-<w:endnotes xmlns:wpc="http://schemas.microsoft.com/office/word/2010/wordprocessingCanvas" xmlns:cx="http://schemas.microsoft.com/office/drawing/2014/chartex" xmlns:cx1="http://schemas.microsoft.com/office/drawing/2015/9/8/chartex" xmlns:cx2="http://schemas.microsoft.com/office/drawing/2015/10/21/chartex" xmlns:cx3="http://schemas.microsoft.com/office/drawing/2016/5/9/chartex" xmlns:cx4="http://schemas.microsoft.com/office/drawing/2016/5/10/chartex" xmlns:cx5="http://schemas.microsoft.com/office/drawing/2016/5/11/chartex" xmlns:cx6="http://schemas.microsoft.com/office/drawing/2016/5/12/chartex" xmlns:cx7="http://schemas.microsoft.com/office/drawing/2016/5/13/chartex" xmlns:cx8="http://schemas.microsoft.com/office/drawing/2016/5/14/chartex" xmlns:mc="http://schemas.openxmlformats.org/markup-compatibility/2006" xmlns:aink="http://schemas.microsoft.com/office/drawing/2016/ink" xmlns:am3d="http://schemas.microsoft.com/office/drawing/2017/model3d" xmlns:o="urn:schemas-microsoft-com:office:office" xmlns:oel="http://schemas.microsoft.com/office/2019/extlst" xmlns:r="http://schemas.openxmlformats.org/officeDocument/2006/relationships" xmlns:m="http://schemas.openxmlformats.org/officeDocument/2006/math" xmlns:v="urn:schemas-microsoft-com:vml" xmlns:wp14="http://schemas.microsoft.com/office/word/2010/wordprocessingDrawing" xmlns:wp="http://schemas.openxmlformats.org/drawingml/2006/wordprocessingDrawing" xmlns:w10="urn:schemas-microsoft-com:office:word" xmlns:w="http://schemas.openxmlformats.org/wordprocessingml/2006/main" xmlns:w14="http://schemas.microsoft.com/office/word/2010/wordml" xmlns:w15="http://schemas.microsoft.com/office/word/2012/wordml" xmlns:w16cex="http://schemas.microsoft.com/office/word/2018/wordml/cex" xmlns:w16cid="http://schemas.microsoft.com/office/word/2016/wordml/cid" xmlns:w16="http://schemas.microsoft.com/office/word/2018/wordml" xmlns:w16du="http://schemas.microsoft.com/office/word/2023/wordml/word16du" xmlns:w16sdtdh="http://schemas.microsoft.com/office/word/2020/wordml/sdtdatahash" xmlns:w16sdtfl="http://schemas.microsoft.com/office/word/2024/wordml/sdtformatlock" xmlns:w16se="http://schemas.microsoft.com/office/word/2015/wordml/symex" xmlns:wpg="http://schemas.microsoft.com/office/word/2010/wordprocessingGroup" xmlns:wpi="http://schemas.microsoft.com/office/word/2010/wordprocessingInk" xmlns:wne="http://schemas.microsoft.com/office/word/2006/wordml" xmlns:wps="http://schemas.microsoft.com/office/word/2010/wordprocessingShape" mc:Ignorable="w14 w15 w16se w16cid w16 w16cex w16sdtdh w16sdtfl w16du wp14">
+<w:endnotes xmlns:wpc="http://schemas.microsoft.com/office/word/2010/wordprocessingCanvas" xmlns:mc="http://schemas.openxmlformats.org/markup-compatibility/2006" xmlns:o="urn:schemas-microsoft-com:office:office" xmlns:r="http://schemas.openxmlformats.org/officeDocument/2006/relationships" xmlns:m="http://schemas.openxmlformats.org/officeDocument/2006/math" xmlns:v="urn:schemas-microsoft-com:vml" xmlns:wp14="http://schemas.microsoft.com/office/word/2010/wordprocessingDrawing" xmlns:wp="http://schemas.openxmlformats.org/drawingml/2006/wordprocessingDrawing" xmlns:w10="urn:schemas-microsoft-com:office:word" xmlns:w="http://schemas.openxmlformats.org/wordprocessingml/2006/main" xmlns:w14="http://schemas.microsoft.com/office/word/2010/wordml" xmlns:wpg="http://schemas.microsoft.com/office/word/2010/wordprocessingGroup" xmlns:wpi="http://schemas.microsoft.com/office/word/2010/wordprocessingInk" xmlns:wne="http://schemas.microsoft.com/office/word/2006/wordml" xmlns:wps="http://schemas.microsoft.com/office/word/2010/wordprocessingShape" mc:Ignorable="w14 wp14">
   <w:endnote w:type="separator" w:id="-1">
     <w:p>
       <w:pPr>
@@ -1245,7 +1348,7 @@
 </file>
 
 <file path=word/footnotes.xml><?xml version="1.0" encoding="utf-8"?>
-<w:footnotes xmlns:wpc="http://schemas.microsoft.com/office/word/2010/wordprocessingCanvas" xmlns:cx="http://schemas.microsoft.com/office/drawing/2014/chartex" xmlns:cx1="http://schemas.microsoft.com/office/drawing/2015/9/8/chartex" xmlns:cx2="http://schemas.microsoft.com/office/drawing/2015/10/21/chartex" xmlns:cx3="http://schemas.microsoft.com/office/drawing/2016/5/9/chartex" xmlns:cx4="http://schemas.microsoft.com/office/drawing/2016/5/10/chartex" xmlns:cx5="http://schemas.microsoft.com/office/drawing/2016/5/11/chartex" xmlns:cx6="http://schemas.microsoft.com/office/drawing/2016/5/12/chartex" xmlns:cx7="http://schemas.microsoft.com/office/drawing/2016/5/13/chartex" xmlns:cx8="http://schemas.microsoft.com/office/drawing/2016/5/14/chartex" xmlns:mc="http://schemas.openxmlformats.org/markup-compatibility/2006" xmlns:aink="http://schemas.microsoft.com/office/drawing/2016/ink" xmlns:am3d="http://schemas.microsoft.com/office/drawing/2017/model3d" xmlns:o="urn:schemas-microsoft-com:office:office" xmlns:oel="http://schemas.microsoft.com/office/2019/extlst" xmlns:r="http://schemas.openxmlformats.org/officeDocument/2006/relationships" xmlns:m="http://schemas.openxmlformats.org/officeDocument/2006/math" xmlns:v="urn:schemas-microsoft-com:vml" xmlns:wp14="http://schemas.microsoft.com/office/word/2010/wordprocessingDrawing" xmlns:wp="http://schemas.openxmlformats.org/drawingml/2006/wordprocessingDrawing" xmlns:w10="urn:schemas-microsoft-com:office:word" xmlns:w="http://schemas.openxmlformats.org/wordprocessingml/2006/main" xmlns:w14="http://schemas.microsoft.com/office/word/2010/wordml" xmlns:w15="http://schemas.microsoft.com/office/word/2012/wordml" xmlns:w16cex="http://schemas.microsoft.com/office/word/2018/wordml/cex" xmlns:w16cid="http://schemas.microsoft.com/office/word/2016/wordml/cid" xmlns:w16="http://schemas.microsoft.com/office/word/2018/wordml" xmlns:w16du="http://schemas.microsoft.com/office/word/2023/wordml/word16du" xmlns:w16sdtdh="http://schemas.microsoft.com/office/word/2020/wordml/sdtdatahash" xmlns:w16sdtfl="http://schemas.microsoft.com/office/word/2024/wordml/sdtformatlock" xmlns:w16se="http://schemas.microsoft.com/office/word/2015/wordml/symex" xmlns:wpg="http://schemas.microsoft.com/office/word/2010/wordprocessingGroup" xmlns:wpi="http://schemas.microsoft.com/office/word/2010/wordprocessingInk" xmlns:wne="http://schemas.microsoft.com/office/word/2006/wordml" xmlns:wps="http://schemas.microsoft.com/office/word/2010/wordprocessingShape" mc:Ignorable="w14 w15 w16se w16cid w16 w16cex w16sdtdh w16sdtfl w16du wp14">
+<w:footnotes xmlns:wpc="http://schemas.microsoft.com/office/word/2010/wordprocessingCanvas" xmlns:mc="http://schemas.openxmlformats.org/markup-compatibility/2006" xmlns:o="urn:schemas-microsoft-com:office:office" xmlns:r="http://schemas.openxmlformats.org/officeDocument/2006/relationships" xmlns:m="http://schemas.openxmlformats.org/officeDocument/2006/math" xmlns:v="urn:schemas-microsoft-com:vml" xmlns:wp14="http://schemas.microsoft.com/office/word/2010/wordprocessingDrawing" xmlns:wp="http://schemas.openxmlformats.org/drawingml/2006/wordprocessingDrawing" xmlns:w10="urn:schemas-microsoft-com:office:word" xmlns:w="http://schemas.openxmlformats.org/wordprocessingml/2006/main" xmlns:w14="http://schemas.microsoft.com/office/word/2010/wordml" xmlns:wpg="http://schemas.microsoft.com/office/word/2010/wordprocessingGroup" xmlns:wpi="http://schemas.microsoft.com/office/word/2010/wordprocessingInk" xmlns:wne="http://schemas.microsoft.com/office/word/2006/wordml" xmlns:wps="http://schemas.microsoft.com/office/word/2010/wordprocessingShape" mc:Ignorable="w14 wp14">
   <w:footnote w:type="separator" w:id="-1">
     <w:p>
       <w:pPr>
@@ -1270,8 +1373,8 @@
 </file>
 
 <file path=word/numbering.xml><?xml version="1.0" encoding="utf-8"?>
-<w:numbering xmlns:wpc="http://schemas.microsoft.com/office/word/2010/wordprocessingCanvas" xmlns:cx="http://schemas.microsoft.com/office/drawing/2014/chartex" xmlns:cx1="http://schemas.microsoft.com/office/drawing/2015/9/8/chartex" xmlns:cx2="http://schemas.microsoft.com/office/drawing/2015/10/21/chartex" xmlns:cx3="http://schemas.microsoft.com/office/drawing/2016/5/9/chartex" xmlns:cx4="http://schemas.microsoft.com/office/drawing/2016/5/10/chartex" xmlns:cx5="http://schemas.microsoft.com/office/drawing/2016/5/11/chartex" xmlns:cx6="http://schemas.microsoft.com/office/drawing/2016/5/12/chartex" xmlns:cx7="http://schemas.microsoft.com/office/drawing/2016/5/13/chartex" xmlns:cx8="http://schemas.microsoft.com/office/drawing/2016/5/14/chartex" xmlns:mc="http://schemas.openxmlformats.org/markup-compatibility/2006" xmlns:aink="http://schemas.microsoft.com/office/drawing/2016/ink" xmlns:am3d="http://schemas.microsoft.com/office/drawing/2017/model3d" xmlns:o="urn:schemas-microsoft-com:office:office" xmlns:oel="http://schemas.microsoft.com/office/2019/extlst" xmlns:r="http://schemas.openxmlformats.org/officeDocument/2006/relationships" xmlns:m="http://schemas.openxmlformats.org/officeDocument/2006/math" xmlns:v="urn:schemas-microsoft-com:vml" xmlns:wp14="http://schemas.microsoft.com/office/word/2010/wordprocessingDrawing" xmlns:wp="http://schemas.openxmlformats.org/drawingml/2006/wordprocessingDrawing" xmlns:w10="urn:schemas-microsoft-com:office:word" xmlns:w="http://schemas.openxmlformats.org/wordprocessingml/2006/main" xmlns:w14="http://schemas.microsoft.com/office/word/2010/wordml" xmlns:w15="http://schemas.microsoft.com/office/word/2012/wordml" xmlns:w16cex="http://schemas.microsoft.com/office/word/2018/wordml/cex" xmlns:w16cid="http://schemas.microsoft.com/office/word/2016/wordml/cid" xmlns:w16="http://schemas.microsoft.com/office/word/2018/wordml" xmlns:w16du="http://schemas.microsoft.com/office/word/2023/wordml/word16du" xmlns:w16sdtdh="http://schemas.microsoft.com/office/word/2020/wordml/sdtdatahash" xmlns:w16sdtfl="http://schemas.microsoft.com/office/word/2024/wordml/sdtformatlock" xmlns:w16se="http://schemas.microsoft.com/office/word/2015/wordml/symex" xmlns:wpg="http://schemas.microsoft.com/office/word/2010/wordprocessingGroup" xmlns:wpi="http://schemas.microsoft.com/office/word/2010/wordprocessingInk" xmlns:wne="http://schemas.microsoft.com/office/word/2006/wordml" xmlns:wps="http://schemas.microsoft.com/office/word/2010/wordprocessingShape" mc:Ignorable="w14 w15 w16se w16cid w16 w16cex w16sdtdh w16sdtfl w16du wp14">
-  <w:abstractNum w:abstractNumId="0" w15:restartNumberingAfterBreak="0">
+<w:numbering xmlns:wpc="http://schemas.microsoft.com/office/word/2010/wordprocessingCanvas" xmlns:mc="http://schemas.openxmlformats.org/markup-compatibility/2006" xmlns:o="urn:schemas-microsoft-com:office:office" xmlns:r="http://schemas.openxmlformats.org/officeDocument/2006/relationships" xmlns:m="http://schemas.openxmlformats.org/officeDocument/2006/math" xmlns:v="urn:schemas-microsoft-com:vml" xmlns:wp14="http://schemas.microsoft.com/office/word/2010/wordprocessingDrawing" xmlns:wp="http://schemas.openxmlformats.org/drawingml/2006/wordprocessingDrawing" xmlns:w10="urn:schemas-microsoft-com:office:word" xmlns:w="http://schemas.openxmlformats.org/wordprocessingml/2006/main" xmlns:w14="http://schemas.microsoft.com/office/word/2010/wordml" xmlns:wpg="http://schemas.microsoft.com/office/word/2010/wordprocessingGroup" xmlns:wpi="http://schemas.microsoft.com/office/word/2010/wordprocessingInk" xmlns:wne="http://schemas.microsoft.com/office/word/2006/wordml" xmlns:wps="http://schemas.microsoft.com/office/word/2010/wordprocessingShape" mc:Ignorable="w14 wp14">
+  <w:abstractNum w:abstractNumId="0">
     <w:nsid w:val="00E208B5"/>
     <w:multiLevelType w:val="multilevel"/>
     <w:tmpl w:val="5E207FCA"/>
@@ -1420,7 +1523,7 @@
       </w:rPr>
     </w:lvl>
   </w:abstractNum>
-  <w:abstractNum w:abstractNumId="1" w15:restartNumberingAfterBreak="0">
+  <w:abstractNum w:abstractNumId="1">
     <w:nsid w:val="0ED3730F"/>
     <w:multiLevelType w:val="multilevel"/>
     <w:tmpl w:val="AB14A3FC"/>
@@ -1569,7 +1672,7 @@
       </w:rPr>
     </w:lvl>
   </w:abstractNum>
-  <w:abstractNum w:abstractNumId="2" w15:restartNumberingAfterBreak="0">
+  <w:abstractNum w:abstractNumId="2">
     <w:nsid w:val="3836371A"/>
     <w:multiLevelType w:val="hybridMultilevel"/>
     <w:tmpl w:val="5B568AD4"/>
@@ -1682,20 +1785,20 @@
       </w:rPr>
     </w:lvl>
   </w:abstractNum>
-  <w:num w:numId="1" w16cid:durableId="1365131724">
+  <w:num w:numId="1">
     <w:abstractNumId w:val="1"/>
   </w:num>
-  <w:num w:numId="2" w16cid:durableId="2055615471">
+  <w:num w:numId="2">
     <w:abstractNumId w:val="0"/>
   </w:num>
-  <w:num w:numId="3" w16cid:durableId="1824545552">
+  <w:num w:numId="3">
     <w:abstractNumId w:val="2"/>
   </w:num>
 </w:numbering>
 </file>
 
 <file path=word/styles.xml><?xml version="1.0" encoding="utf-8"?>
-<w:styles xmlns:mc="http://schemas.openxmlformats.org/markup-compatibility/2006" xmlns:r="http://schemas.openxmlformats.org/officeDocument/2006/relationships" xmlns:w="http://schemas.openxmlformats.org/wordprocessingml/2006/main" xmlns:w14="http://schemas.microsoft.com/office/word/2010/wordml" xmlns:w15="http://schemas.microsoft.com/office/word/2012/wordml" xmlns:w16cex="http://schemas.microsoft.com/office/word/2018/wordml/cex" xmlns:w16cid="http://schemas.microsoft.com/office/word/2016/wordml/cid" xmlns:w16="http://schemas.microsoft.com/office/word/2018/wordml" xmlns:w16du="http://schemas.microsoft.com/office/word/2023/wordml/word16du" xmlns:w16sdtdh="http://schemas.microsoft.com/office/word/2020/wordml/sdtdatahash" xmlns:w16sdtfl="http://schemas.microsoft.com/office/word/2024/wordml/sdtformatlock" xmlns:w16se="http://schemas.microsoft.com/office/word/2015/wordml/symex" mc:Ignorable="w14 w15 w16se w16cid w16 w16cex w16sdtdh w16sdtfl w16du">
+<w:styles xmlns:mc="http://schemas.openxmlformats.org/markup-compatibility/2006" xmlns:r="http://schemas.openxmlformats.org/officeDocument/2006/relationships" xmlns:w="http://schemas.openxmlformats.org/wordprocessingml/2006/main" xmlns:w14="http://schemas.microsoft.com/office/word/2010/wordml" mc:Ignorable="w14">
   <w:docDefaults>
     <w:rPrDefault>
       <w:rPr>
@@ -1713,383 +1816,144 @@
       </w:pPr>
     </w:pPrDefault>
   </w:docDefaults>
-  <w:latentStyles w:defLockedState="0" w:defUIPriority="99" w:defSemiHidden="0" w:defUnhideWhenUsed="0" w:defQFormat="0" w:count="376">
-    <w:lsdException w:name="Normal" w:uiPriority="0" w:qFormat="1"/>
-    <w:lsdException w:name="heading 1" w:uiPriority="9" w:qFormat="1"/>
-    <w:lsdException w:name="heading 2" w:semiHidden="1" w:uiPriority="9" w:unhideWhenUsed="1" w:qFormat="1"/>
-    <w:lsdException w:name="heading 3" w:semiHidden="1" w:uiPriority="9" w:unhideWhenUsed="1" w:qFormat="1"/>
-    <w:lsdException w:name="heading 4" w:semiHidden="1" w:uiPriority="9" w:unhideWhenUsed="1" w:qFormat="1"/>
-    <w:lsdException w:name="heading 5" w:semiHidden="1" w:uiPriority="9" w:unhideWhenUsed="1" w:qFormat="1"/>
-    <w:lsdException w:name="heading 6" w:semiHidden="1" w:uiPriority="9" w:unhideWhenUsed="1" w:qFormat="1"/>
-    <w:lsdException w:name="heading 7" w:semiHidden="1" w:uiPriority="9" w:unhideWhenUsed="1" w:qFormat="1"/>
-    <w:lsdException w:name="heading 8" w:semiHidden="1" w:uiPriority="9" w:unhideWhenUsed="1" w:qFormat="1"/>
-    <w:lsdException w:name="heading 9" w:semiHidden="1" w:uiPriority="9" w:unhideWhenUsed="1" w:qFormat="1"/>
-    <w:lsdException w:name="index 1" w:semiHidden="1" w:unhideWhenUsed="1"/>
-    <w:lsdException w:name="index 2" w:semiHidden="1" w:unhideWhenUsed="1"/>
-    <w:lsdException w:name="index 3" w:semiHidden="1" w:unhideWhenUsed="1"/>
-    <w:lsdException w:name="index 4" w:semiHidden="1" w:unhideWhenUsed="1"/>
-    <w:lsdException w:name="index 5" w:semiHidden="1" w:unhideWhenUsed="1"/>
-    <w:lsdException w:name="index 6" w:semiHidden="1" w:unhideWhenUsed="1"/>
-    <w:lsdException w:name="index 7" w:semiHidden="1" w:unhideWhenUsed="1"/>
-    <w:lsdException w:name="index 8" w:semiHidden="1" w:unhideWhenUsed="1"/>
-    <w:lsdException w:name="index 9" w:semiHidden="1" w:unhideWhenUsed="1"/>
-    <w:lsdException w:name="toc 1" w:semiHidden="1" w:uiPriority="39" w:unhideWhenUsed="1"/>
-    <w:lsdException w:name="toc 2" w:semiHidden="1" w:uiPriority="39" w:unhideWhenUsed="1"/>
-    <w:lsdException w:name="toc 3" w:semiHidden="1" w:uiPriority="39" w:unhideWhenUsed="1"/>
-    <w:lsdException w:name="toc 4" w:semiHidden="1" w:uiPriority="39" w:unhideWhenUsed="1"/>
-    <w:lsdException w:name="toc 5" w:semiHidden="1" w:uiPriority="39" w:unhideWhenUsed="1"/>
-    <w:lsdException w:name="toc 6" w:semiHidden="1" w:uiPriority="39" w:unhideWhenUsed="1"/>
-    <w:lsdException w:name="toc 7" w:semiHidden="1" w:uiPriority="39" w:unhideWhenUsed="1"/>
-    <w:lsdException w:name="toc 8" w:semiHidden="1" w:uiPriority="39" w:unhideWhenUsed="1"/>
-    <w:lsdException w:name="toc 9" w:semiHidden="1" w:uiPriority="39" w:unhideWhenUsed="1"/>
-    <w:lsdException w:name="Normal Indent" w:semiHidden="1" w:unhideWhenUsed="1"/>
-    <w:lsdException w:name="footnote text" w:semiHidden="1" w:unhideWhenUsed="1"/>
-    <w:lsdException w:name="annotation text" w:semiHidden="1" w:unhideWhenUsed="1"/>
-    <w:lsdException w:name="header" w:semiHidden="1" w:unhideWhenUsed="1"/>
-    <w:lsdException w:name="footer" w:semiHidden="1" w:unhideWhenUsed="1"/>
-    <w:lsdException w:name="index heading" w:semiHidden="1" w:unhideWhenUsed="1"/>
-    <w:lsdException w:name="caption" w:semiHidden="1" w:uiPriority="35" w:unhideWhenUsed="1" w:qFormat="1"/>
-    <w:lsdException w:name="table of figures" w:semiHidden="1" w:unhideWhenUsed="1"/>
-    <w:lsdException w:name="envelope address" w:semiHidden="1" w:unhideWhenUsed="1"/>
-    <w:lsdException w:name="envelope return" w:semiHidden="1" w:unhideWhenUsed="1"/>
-    <w:lsdException w:name="footnote reference" w:semiHidden="1" w:unhideWhenUsed="1"/>
-    <w:lsdException w:name="annotation reference" w:semiHidden="1" w:unhideWhenUsed="1"/>
-    <w:lsdException w:name="line number" w:semiHidden="1" w:unhideWhenUsed="1"/>
-    <w:lsdException w:name="page number" w:semiHidden="1" w:unhideWhenUsed="1"/>
-    <w:lsdException w:name="endnote reference" w:semiHidden="1" w:unhideWhenUsed="1"/>
-    <w:lsdException w:name="endnote text" w:semiHidden="1" w:unhideWhenUsed="1"/>
-    <w:lsdException w:name="table of authorities" w:semiHidden="1" w:unhideWhenUsed="1"/>
-    <w:lsdException w:name="macro" w:semiHidden="1" w:unhideWhenUsed="1"/>
-    <w:lsdException w:name="toa heading" w:semiHidden="1" w:unhideWhenUsed="1"/>
-    <w:lsdException w:name="List" w:semiHidden="1" w:unhideWhenUsed="1"/>
-    <w:lsdException w:name="List Bullet" w:semiHidden="1" w:unhideWhenUsed="1"/>
-    <w:lsdException w:name="List Number" w:semiHidden="1" w:unhideWhenUsed="1"/>
-    <w:lsdException w:name="List 2" w:semiHidden="1" w:unhideWhenUsed="1"/>
-    <w:lsdException w:name="List 3" w:semiHidden="1" w:unhideWhenUsed="1"/>
-    <w:lsdException w:name="List 4" w:semiHidden="1" w:unhideWhenUsed="1"/>
-    <w:lsdException w:name="List 5" w:semiHidden="1" w:unhideWhenUsed="1"/>
-    <w:lsdException w:name="List Bullet 2" w:semiHidden="1" w:unhideWhenUsed="1"/>
-    <w:lsdException w:name="List Bullet 3" w:semiHidden="1" w:unhideWhenUsed="1"/>
-    <w:lsdException w:name="List Bullet 4" w:semiHidden="1" w:unhideWhenUsed="1"/>
-    <w:lsdException w:name="List Bullet 5" w:semiHidden="1" w:unhideWhenUsed="1"/>
-    <w:lsdException w:name="List Number 2" w:semiHidden="1" w:unhideWhenUsed="1"/>
-    <w:lsdException w:name="List Number 3" w:semiHidden="1" w:unhideWhenUsed="1"/>
-    <w:lsdException w:name="List Number 4" w:semiHidden="1" w:unhideWhenUsed="1"/>
-    <w:lsdException w:name="List Number 5" w:semiHidden="1" w:unhideWhenUsed="1"/>
-    <w:lsdException w:name="Title" w:uiPriority="10" w:qFormat="1"/>
-    <w:lsdException w:name="Closing" w:semiHidden="1" w:unhideWhenUsed="1"/>
-    <w:lsdException w:name="Signature" w:semiHidden="1" w:unhideWhenUsed="1"/>
-    <w:lsdException w:name="Default Paragraph Font" w:semiHidden="1" w:uiPriority="1" w:unhideWhenUsed="1"/>
-    <w:lsdException w:name="Body Text" w:semiHidden="1" w:unhideWhenUsed="1"/>
-    <w:lsdException w:name="Body Text Indent" w:semiHidden="1" w:unhideWhenUsed="1"/>
-    <w:lsdException w:name="List Continue" w:semiHidden="1" w:unhideWhenUsed="1"/>
-    <w:lsdException w:name="List Continue 2" w:semiHidden="1" w:unhideWhenUsed="1"/>
-    <w:lsdException w:name="List Continue 3" w:semiHidden="1" w:unhideWhenUsed="1"/>
-    <w:lsdException w:name="List Continue 4" w:semiHidden="1" w:unhideWhenUsed="1"/>
-    <w:lsdException w:name="List Continue 5" w:semiHidden="1" w:unhideWhenUsed="1"/>
-    <w:lsdException w:name="Message Header" w:semiHidden="1" w:unhideWhenUsed="1"/>
-    <w:lsdException w:name="Subtitle" w:uiPriority="11" w:qFormat="1"/>
-    <w:lsdException w:name="Salutation" w:semiHidden="1" w:unhideWhenUsed="1"/>
-    <w:lsdException w:name="Date" w:semiHidden="1" w:unhideWhenUsed="1"/>
-    <w:lsdException w:name="Body Text First Indent" w:semiHidden="1" w:unhideWhenUsed="1"/>
-    <w:lsdException w:name="Body Text First Indent 2" w:semiHidden="1" w:unhideWhenUsed="1"/>
-    <w:lsdException w:name="Note Heading" w:semiHidden="1" w:unhideWhenUsed="1"/>
-    <w:lsdException w:name="Body Text 2" w:semiHidden="1" w:unhideWhenUsed="1"/>
-    <w:lsdException w:name="Body Text 3" w:semiHidden="1" w:unhideWhenUsed="1"/>
-    <w:lsdException w:name="Body Text Indent 2" w:semiHidden="1" w:unhideWhenUsed="1"/>
-    <w:lsdException w:name="Body Text Indent 3" w:semiHidden="1" w:unhideWhenUsed="1"/>
-    <w:lsdException w:name="Block Text" w:semiHidden="1" w:unhideWhenUsed="1"/>
-    <w:lsdException w:name="Hyperlink" w:semiHidden="1" w:unhideWhenUsed="1"/>
-    <w:lsdException w:name="FollowedHyperlink" w:semiHidden="1" w:unhideWhenUsed="1"/>
-    <w:lsdException w:name="Strong" w:uiPriority="22" w:qFormat="1"/>
-    <w:lsdException w:name="Emphasis" w:uiPriority="20" w:qFormat="1"/>
-    <w:lsdException w:name="Document Map" w:semiHidden="1" w:unhideWhenUsed="1"/>
-    <w:lsdException w:name="Plain Text" w:semiHidden="1" w:unhideWhenUsed="1"/>
-    <w:lsdException w:name="E-mail Signature" w:semiHidden="1" w:unhideWhenUsed="1"/>
-    <w:lsdException w:name="HTML Top of Form" w:semiHidden="1" w:unhideWhenUsed="1"/>
-    <w:lsdException w:name="HTML Bottom of Form" w:semiHidden="1" w:unhideWhenUsed="1"/>
-    <w:lsdException w:name="Normal (Web)" w:semiHidden="1" w:unhideWhenUsed="1"/>
-    <w:lsdException w:name="HTML Acronym" w:semiHidden="1" w:unhideWhenUsed="1"/>
-    <w:lsdException w:name="HTML Address" w:semiHidden="1" w:unhideWhenUsed="1"/>
-    <w:lsdException w:name="HTML Cite" w:semiHidden="1" w:unhideWhenUsed="1"/>
-    <w:lsdException w:name="HTML Code" w:semiHidden="1" w:unhideWhenUsed="1"/>
-    <w:lsdException w:name="HTML Definition" w:semiHidden="1" w:unhideWhenUsed="1"/>
-    <w:lsdException w:name="HTML Keyboard" w:semiHidden="1" w:unhideWhenUsed="1"/>
-    <w:lsdException w:name="HTML Preformatted" w:semiHidden="1" w:unhideWhenUsed="1"/>
-    <w:lsdException w:name="HTML Sample" w:semiHidden="1" w:unhideWhenUsed="1"/>
-    <w:lsdException w:name="HTML Typewriter" w:semiHidden="1" w:unhideWhenUsed="1"/>
-    <w:lsdException w:name="HTML Variable" w:semiHidden="1" w:unhideWhenUsed="1"/>
-    <w:lsdException w:name="Normal Table" w:semiHidden="1" w:unhideWhenUsed="1"/>
-    <w:lsdException w:name="annotation subject" w:semiHidden="1" w:unhideWhenUsed="1"/>
-    <w:lsdException w:name="No List" w:semiHidden="1" w:unhideWhenUsed="1"/>
-    <w:lsdException w:name="Outline List 1" w:semiHidden="1" w:unhideWhenUsed="1"/>
-    <w:lsdException w:name="Outline List 2" w:semiHidden="1" w:unhideWhenUsed="1"/>
-    <w:lsdException w:name="Outline List 3" w:semiHidden="1" w:unhideWhenUsed="1"/>
-    <w:lsdException w:name="Table Simple 1" w:semiHidden="1" w:unhideWhenUsed="1"/>
-    <w:lsdException w:name="Table Simple 2" w:semiHidden="1" w:unhideWhenUsed="1"/>
-    <w:lsdException w:name="Table Simple 3" w:semiHidden="1" w:unhideWhenUsed="1"/>
-    <w:lsdException w:name="Table Classic 1" w:semiHidden="1" w:unhideWhenUsed="1"/>
-    <w:lsdException w:name="Table Classic 2" w:semiHidden="1" w:unhideWhenUsed="1"/>
-    <w:lsdException w:name="Table Classic 3" w:semiHidden="1" w:unhideWhenUsed="1"/>
-    <w:lsdException w:name="Table Classic 4" w:semiHidden="1" w:unhideWhenUsed="1"/>
-    <w:lsdException w:name="Table Colorful 1" w:semiHidden="1" w:unhideWhenUsed="1"/>
-    <w:lsdException w:name="Table Colorful 2" w:semiHidden="1" w:unhideWhenUsed="1"/>
-    <w:lsdException w:name="Table Colorful 3" w:semiHidden="1" w:unhideWhenUsed="1"/>
-    <w:lsdException w:name="Table Columns 1" w:semiHidden="1" w:unhideWhenUsed="1"/>
-    <w:lsdException w:name="Table Columns 2" w:semiHidden="1" w:unhideWhenUsed="1"/>
-    <w:lsdException w:name="Table Columns 3" w:semiHidden="1" w:unhideWhenUsed="1"/>
-    <w:lsdException w:name="Table Columns 4" w:semiHidden="1" w:unhideWhenUsed="1"/>
-    <w:lsdException w:name="Table Columns 5" w:semiHidden="1" w:unhideWhenUsed="1"/>
-    <w:lsdException w:name="Table Grid 1" w:semiHidden="1" w:unhideWhenUsed="1"/>
-    <w:lsdException w:name="Table Grid 2" w:semiHidden="1" w:unhideWhenUsed="1"/>
-    <w:lsdException w:name="Table Grid 3" w:semiHidden="1" w:unhideWhenUsed="1"/>
-    <w:lsdException w:name="Table Grid 4" w:semiHidden="1" w:unhideWhenUsed="1"/>
-    <w:lsdException w:name="Table Grid 5" w:semiHidden="1" w:unhideWhenUsed="1"/>
-    <w:lsdException w:name="Table Grid 6" w:semiHidden="1" w:unhideWhenUsed="1"/>
-    <w:lsdException w:name="Table Grid 7" w:semiHidden="1" w:unhideWhenUsed="1"/>
-    <w:lsdException w:name="Table Grid 8" w:semiHidden="1" w:unhideWhenUsed="1"/>
-    <w:lsdException w:name="Table List 1" w:semiHidden="1" w:unhideWhenUsed="1"/>
-    <w:lsdException w:name="Table List 2" w:semiHidden="1" w:unhideWhenUsed="1"/>
-    <w:lsdException w:name="Table List 3" w:semiHidden="1" w:unhideWhenUsed="1"/>
-    <w:lsdException w:name="Table List 4" w:semiHidden="1" w:unhideWhenUsed="1"/>
-    <w:lsdException w:name="Table List 5" w:semiHidden="1" w:unhideWhenUsed="1"/>
-    <w:lsdException w:name="Table List 6" w:semiHidden="1" w:unhideWhenUsed="1"/>
-    <w:lsdException w:name="Table List 7" w:semiHidden="1" w:unhideWhenUsed="1"/>
-    <w:lsdException w:name="Table List 8" w:semiHidden="1" w:unhideWhenUsed="1"/>
-    <w:lsdException w:name="Table 3D effects 1" w:semiHidden="1" w:unhideWhenUsed="1"/>
-    <w:lsdException w:name="Table 3D effects 2" w:semiHidden="1" w:unhideWhenUsed="1"/>
-    <w:lsdException w:name="Table 3D effects 3" w:semiHidden="1" w:unhideWhenUsed="1"/>
-    <w:lsdException w:name="Table Contemporary" w:semiHidden="1" w:unhideWhenUsed="1"/>
-    <w:lsdException w:name="Table Elegant" w:semiHidden="1" w:unhideWhenUsed="1"/>
-    <w:lsdException w:name="Table Professional" w:semiHidden="1" w:unhideWhenUsed="1"/>
-    <w:lsdException w:name="Table Subtle 1" w:semiHidden="1" w:unhideWhenUsed="1"/>
-    <w:lsdException w:name="Table Subtle 2" w:semiHidden="1" w:unhideWhenUsed="1"/>
-    <w:lsdException w:name="Table Web 1" w:semiHidden="1" w:unhideWhenUsed="1"/>
-    <w:lsdException w:name="Table Web 2" w:semiHidden="1" w:unhideWhenUsed="1"/>
-    <w:lsdException w:name="Table Web 3" w:semiHidden="1" w:unhideWhenUsed="1"/>
-    <w:lsdException w:name="Balloon Text" w:semiHidden="1" w:unhideWhenUsed="1"/>
-    <w:lsdException w:name="Table Grid" w:uiPriority="39"/>
-    <w:lsdException w:name="Table Theme" w:semiHidden="1" w:unhideWhenUsed="1"/>
-    <w:lsdException w:name="Placeholder Text" w:semiHidden="1"/>
-    <w:lsdException w:name="No Spacing" w:uiPriority="1" w:qFormat="1"/>
-    <w:lsdException w:name="Light Shading" w:uiPriority="60"/>
-    <w:lsdException w:name="Light List" w:uiPriority="61"/>
-    <w:lsdException w:name="Light Grid" w:uiPriority="62"/>
-    <w:lsdException w:name="Medium Shading 1" w:uiPriority="63"/>
-    <w:lsdException w:name="Medium Shading 2" w:uiPriority="64"/>
-    <w:lsdException w:name="Medium List 1" w:uiPriority="65"/>
-    <w:lsdException w:name="Medium List 2" w:uiPriority="66"/>
-    <w:lsdException w:name="Medium Grid 1" w:uiPriority="67"/>
-    <w:lsdException w:name="Medium Grid 2" w:uiPriority="68"/>
-    <w:lsdException w:name="Medium Grid 3" w:uiPriority="69"/>
-    <w:lsdException w:name="Dark List" w:uiPriority="70"/>
-    <w:lsdException w:name="Colorful Shading" w:uiPriority="71"/>
-    <w:lsdException w:name="Colorful List" w:uiPriority="72"/>
-    <w:lsdException w:name="Colorful Grid" w:uiPriority="73"/>
-    <w:lsdException w:name="Light Shading Accent 1" w:uiPriority="60"/>
-    <w:lsdException w:name="Light List Accent 1" w:uiPriority="61"/>
-    <w:lsdException w:name="Light Grid Accent 1" w:uiPriority="62"/>
-    <w:lsdException w:name="Medium Shading 1 Accent 1" w:uiPriority="63"/>
-    <w:lsdException w:name="Medium Shading 2 Accent 1" w:uiPriority="64"/>
-    <w:lsdException w:name="Medium List 1 Accent 1" w:uiPriority="65"/>
-    <w:lsdException w:name="Revision" w:semiHidden="1"/>
-    <w:lsdException w:name="List Paragraph" w:uiPriority="34" w:qFormat="1"/>
-    <w:lsdException w:name="Quote" w:uiPriority="29" w:qFormat="1"/>
-    <w:lsdException w:name="Intense Quote" w:uiPriority="30" w:qFormat="1"/>
-    <w:lsdException w:name="Medium List 2 Accent 1" w:uiPriority="66"/>
-    <w:lsdException w:name="Medium Grid 1 Accent 1" w:uiPriority="67"/>
-    <w:lsdException w:name="Medium Grid 2 Accent 1" w:uiPriority="68"/>
-    <w:lsdException w:name="Medium Grid 3 Accent 1" w:uiPriority="69"/>
-    <w:lsdException w:name="Dark List Accent 1" w:uiPriority="70"/>
-    <w:lsdException w:name="Colorful Shading Accent 1" w:uiPriority="71"/>
-    <w:lsdException w:name="Colorful List Accent 1" w:uiPriority="72"/>
-    <w:lsdException w:name="Colorful Grid Accent 1" w:uiPriority="73"/>
-    <w:lsdException w:name="Light Shading Accent 2" w:uiPriority="60"/>
-    <w:lsdException w:name="Light List Accent 2" w:uiPriority="61"/>
-    <w:lsdException w:name="Light Grid Accent 2" w:uiPriority="62"/>
-    <w:lsdException w:name="Medium Shading 1 Accent 2" w:uiPriority="63"/>
-    <w:lsdException w:name="Medium Shading 2 Accent 2" w:uiPriority="64"/>
-    <w:lsdException w:name="Medium List 1 Accent 2" w:uiPriority="65"/>
-    <w:lsdException w:name="Medium List 2 Accent 2" w:uiPriority="66"/>
-    <w:lsdException w:name="Medium Grid 1 Accent 2" w:uiPriority="67"/>
-    <w:lsdException w:name="Medium Grid 2 Accent 2" w:uiPriority="68"/>
-    <w:lsdException w:name="Medium Grid 3 Accent 2" w:uiPriority="69"/>
-    <w:lsdException w:name="Dark List Accent 2" w:uiPriority="70"/>
-    <w:lsdException w:name="Colorful Shading Accent 2" w:uiPriority="71"/>
-    <w:lsdException w:name="Colorful List Accent 2" w:uiPriority="72"/>
-    <w:lsdException w:name="Colorful Grid Accent 2" w:uiPriority="73"/>
-    <w:lsdException w:name="Light Shading Accent 3" w:uiPriority="60"/>
-    <w:lsdException w:name="Light List Accent 3" w:uiPriority="61"/>
-    <w:lsdException w:name="Light Grid Accent 3" w:uiPriority="62"/>
-    <w:lsdException w:name="Medium Shading 1 Accent 3" w:uiPriority="63"/>
-    <w:lsdException w:name="Medium Shading 2 Accent 3" w:uiPriority="64"/>
-    <w:lsdException w:name="Medium List 1 Accent 3" w:uiPriority="65"/>
-    <w:lsdException w:name="Medium List 2 Accent 3" w:uiPriority="66"/>
-    <w:lsdException w:name="Medium Grid 1 Accent 3" w:uiPriority="67"/>
-    <w:lsdException w:name="Medium Grid 2 Accent 3" w:uiPriority="68"/>
-    <w:lsdException w:name="Medium Grid 3 Accent 3" w:uiPriority="69"/>
-    <w:lsdException w:name="Dark List Accent 3" w:uiPriority="70"/>
-    <w:lsdException w:name="Colorful Shading Accent 3" w:uiPriority="71"/>
-    <w:lsdException w:name="Colorful List Accent 3" w:uiPriority="72"/>
-    <w:lsdException w:name="Colorful Grid Accent 3" w:uiPriority="73"/>
-    <w:lsdException w:name="Light Shading Accent 4" w:uiPriority="60"/>
-    <w:lsdException w:name="Light List Accent 4" w:uiPriority="61"/>
-    <w:lsdException w:name="Light Grid Accent 4" w:uiPriority="62"/>
-    <w:lsdException w:name="Medium Shading 1 Accent 4" w:uiPriority="63"/>
-    <w:lsdException w:name="Medium Shading 2 Accent 4" w:uiPriority="64"/>
-    <w:lsdException w:name="Medium List 1 Accent 4" w:uiPriority="65"/>
-    <w:lsdException w:name="Medium List 2 Accent 4" w:uiPriority="66"/>
-    <w:lsdException w:name="Medium Grid 1 Accent 4" w:uiPriority="67"/>
-    <w:lsdException w:name="Medium Grid 2 Accent 4" w:uiPriority="68"/>
-    <w:lsdException w:name="Medium Grid 3 Accent 4" w:uiPriority="69"/>
-    <w:lsdException w:name="Dark List Accent 4" w:uiPriority="70"/>
-    <w:lsdException w:name="Colorful Shading Accent 4" w:uiPriority="71"/>
-    <w:lsdException w:name="Colorful List Accent 4" w:uiPriority="72"/>
-    <w:lsdException w:name="Colorful Grid Accent 4" w:uiPriority="73"/>
-    <w:lsdException w:name="Light Shading Accent 5" w:uiPriority="60"/>
-    <w:lsdException w:name="Light List Accent 5" w:uiPriority="61"/>
-    <w:lsdException w:name="Light Grid Accent 5" w:uiPriority="62"/>
-    <w:lsdException w:name="Medium Shading 1 Accent 5" w:uiPriority="63"/>
-    <w:lsdException w:name="Medium Shading 2 Accent 5" w:uiPriority="64"/>
-    <w:lsdException w:name="Medium List 1 Accent 5" w:uiPriority="65"/>
-    <w:lsdException w:name="Medium List 2 Accent 5" w:uiPriority="66"/>
-    <w:lsdException w:name="Medium Grid 1 Accent 5" w:uiPriority="67"/>
-    <w:lsdException w:name="Medium Grid 2 Accent 5" w:uiPriority="68"/>
-    <w:lsdException w:name="Medium Grid 3 Accent 5" w:uiPriority="69"/>
-    <w:lsdException w:name="Dark List Accent 5" w:uiPriority="70"/>
-    <w:lsdException w:name="Colorful Shading Accent 5" w:uiPriority="71"/>
-    <w:lsdException w:name="Colorful List Accent 5" w:uiPriority="72"/>
-    <w:lsdException w:name="Colorful Grid Accent 5" w:uiPriority="73"/>
-    <w:lsdException w:name="Light Shading Accent 6" w:uiPriority="60"/>
-    <w:lsdException w:name="Light List Accent 6" w:uiPriority="61"/>
-    <w:lsdException w:name="Light Grid Accent 6" w:uiPriority="62"/>
-    <w:lsdException w:name="Medium Shading 1 Accent 6" w:uiPriority="63"/>
-    <w:lsdException w:name="Medium Shading 2 Accent 6" w:uiPriority="64"/>
-    <w:lsdException w:name="Medium List 1 Accent 6" w:uiPriority="65"/>
-    <w:lsdException w:name="Medium List 2 Accent 6" w:uiPriority="66"/>
-    <w:lsdException w:name="Medium Grid 1 Accent 6" w:uiPriority="67"/>
-    <w:lsdException w:name="Medium Grid 2 Accent 6" w:uiPriority="68"/>
-    <w:lsdException w:name="Medium Grid 3 Accent 6" w:uiPriority="69"/>
-    <w:lsdException w:name="Dark List Accent 6" w:uiPriority="70"/>
-    <w:lsdException w:name="Colorful Shading Accent 6" w:uiPriority="71"/>
-    <w:lsdException w:name="Colorful List Accent 6" w:uiPriority="72"/>
-    <w:lsdException w:name="Colorful Grid Accent 6" w:uiPriority="73"/>
-    <w:lsdException w:name="Subtle Emphasis" w:uiPriority="19" w:qFormat="1"/>
-    <w:lsdException w:name="Intense Emphasis" w:uiPriority="21" w:qFormat="1"/>
-    <w:lsdException w:name="Subtle Reference" w:uiPriority="31" w:qFormat="1"/>
-    <w:lsdException w:name="Intense Reference" w:uiPriority="32" w:qFormat="1"/>
-    <w:lsdException w:name="Book Title" w:uiPriority="33" w:qFormat="1"/>
-    <w:lsdException w:name="Bibliography" w:semiHidden="1" w:uiPriority="37" w:unhideWhenUsed="1"/>
-    <w:lsdException w:name="TOC Heading" w:semiHidden="1" w:uiPriority="39" w:unhideWhenUsed="1" w:qFormat="1"/>
-    <w:lsdException w:name="Plain Table 1" w:uiPriority="41"/>
-    <w:lsdException w:name="Plain Table 2" w:uiPriority="42"/>
-    <w:lsdException w:name="Plain Table 3" w:uiPriority="43"/>
-    <w:lsdException w:name="Plain Table 4" w:uiPriority="44"/>
-    <w:lsdException w:name="Plain Table 5" w:uiPriority="45"/>
-    <w:lsdException w:name="Grid Table Light" w:uiPriority="40"/>
-    <w:lsdException w:name="Grid Table 1 Light" w:uiPriority="46"/>
-    <w:lsdException w:name="Grid Table 2" w:uiPriority="47"/>
-    <w:lsdException w:name="Grid Table 3" w:uiPriority="48"/>
-    <w:lsdException w:name="Grid Table 4" w:uiPriority="49"/>
-    <w:lsdException w:name="Grid Table 5 Dark" w:uiPriority="50"/>
-    <w:lsdException w:name="Grid Table 6 Colorful" w:uiPriority="51"/>
-    <w:lsdException w:name="Grid Table 7 Colorful" w:uiPriority="52"/>
-    <w:lsdException w:name="Grid Table 1 Light Accent 1" w:uiPriority="46"/>
-    <w:lsdException w:name="Grid Table 2 Accent 1" w:uiPriority="47"/>
-    <w:lsdException w:name="Grid Table 3 Accent 1" w:uiPriority="48"/>
-    <w:lsdException w:name="Grid Table 4 Accent 1" w:uiPriority="49"/>
-    <w:lsdException w:name="Grid Table 5 Dark Accent 1" w:uiPriority="50"/>
-    <w:lsdException w:name="Grid Table 6 Colorful Accent 1" w:uiPriority="51"/>
-    <w:lsdException w:name="Grid Table 7 Colorful Accent 1" w:uiPriority="52"/>
-    <w:lsdException w:name="Grid Table 1 Light Accent 2" w:uiPriority="46"/>
-    <w:lsdException w:name="Grid Table 2 Accent 2" w:uiPriority="47"/>
-    <w:lsdException w:name="Grid Table 3 Accent 2" w:uiPriority="48"/>
-    <w:lsdException w:name="Grid Table 4 Accent 2" w:uiPriority="49"/>
-    <w:lsdException w:name="Grid Table 5 Dark Accent 2" w:uiPriority="50"/>
-    <w:lsdException w:name="Grid Table 6 Colorful Accent 2" w:uiPriority="51"/>
-    <w:lsdException w:name="Grid Table 7 Colorful Accent 2" w:uiPriority="52"/>
-    <w:lsdException w:name="Grid Table 1 Light Accent 3" w:uiPriority="46"/>
-    <w:lsdException w:name="Grid Table 2 Accent 3" w:uiPriority="47"/>
-    <w:lsdException w:name="Grid Table 3 Accent 3" w:uiPriority="48"/>
-    <w:lsdException w:name="Grid Table 4 Accent 3" w:uiPriority="49"/>
-    <w:lsdException w:name="Grid Table 5 Dark Accent 3" w:uiPriority="50"/>
-    <w:lsdException w:name="Grid Table 6 Colorful Accent 3" w:uiPriority="51"/>
-    <w:lsdException w:name="Grid Table 7 Colorful Accent 3" w:uiPriority="52"/>
-    <w:lsdException w:name="Grid Table 1 Light Accent 4" w:uiPriority="46"/>
-    <w:lsdException w:name="Grid Table 2 Accent 4" w:uiPriority="47"/>
-    <w:lsdException w:name="Grid Table 3 Accent 4" w:uiPriority="48"/>
-    <w:lsdException w:name="Grid Table 4 Accent 4" w:uiPriority="49"/>
-    <w:lsdException w:name="Grid Table 5 Dark Accent 4" w:uiPriority="50"/>
-    <w:lsdException w:name="Grid Table 6 Colorful Accent 4" w:uiPriority="51"/>
-    <w:lsdException w:name="Grid Table 7 Colorful Accent 4" w:uiPriority="52"/>
-    <w:lsdException w:name="Grid Table 1 Light Accent 5" w:uiPriority="46"/>
-    <w:lsdException w:name="Grid Table 2 Accent 5" w:uiPriority="47"/>
-    <w:lsdException w:name="Grid Table 3 Accent 5" w:uiPriority="48"/>
-    <w:lsdException w:name="Grid Table 4 Accent 5" w:uiPriority="49"/>
-    <w:lsdException w:name="Grid Table 5 Dark Accent 5" w:uiPriority="50"/>
-    <w:lsdException w:name="Grid Table 6 Colorful Accent 5" w:uiPriority="51"/>
-    <w:lsdException w:name="Grid Table 7 Colorful Accent 5" w:uiPriority="52"/>
-    <w:lsdException w:name="Grid Table 1 Light Accent 6" w:uiPriority="46"/>
-    <w:lsdException w:name="Grid Table 2 Accent 6" w:uiPriority="47"/>
-    <w:lsdException w:name="Grid Table 3 Accent 6" w:uiPriority="48"/>
-    <w:lsdException w:name="Grid Table 4 Accent 6" w:uiPriority="49"/>
-    <w:lsdException w:name="Grid Table 5 Dark Accent 6" w:uiPriority="50"/>
-    <w:lsdException w:name="Grid Table 6 Colorful Accent 6" w:uiPriority="51"/>
-    <w:lsdException w:name="Grid Table 7 Colorful Accent 6" w:uiPriority="52"/>
-    <w:lsdException w:name="List Table 1 Light" w:uiPriority="46"/>
-    <w:lsdException w:name="List Table 2" w:uiPriority="47"/>
-    <w:lsdException w:name="List Table 3" w:uiPriority="48"/>
-    <w:lsdException w:name="List Table 4" w:uiPriority="49"/>
-    <w:lsdException w:name="List Table 5 Dark" w:uiPriority="50"/>
-    <w:lsdException w:name="List Table 6 Colorful" w:uiPriority="51"/>
-    <w:lsdException w:name="List Table 7 Colorful" w:uiPriority="52"/>
-    <w:lsdException w:name="List Table 1 Light Accent 1" w:uiPriority="46"/>
-    <w:lsdException w:name="List Table 2 Accent 1" w:uiPriority="47"/>
-    <w:lsdException w:name="List Table 3 Accent 1" w:uiPriority="48"/>
-    <w:lsdException w:name="List Table 4 Accent 1" w:uiPriority="49"/>
-    <w:lsdException w:name="List Table 5 Dark Accent 1" w:uiPriority="50"/>
-    <w:lsdException w:name="List Table 6 Colorful Accent 1" w:uiPriority="51"/>
-    <w:lsdException w:name="List Table 7 Colorful Accent 1" w:uiPriority="52"/>
-    <w:lsdException w:name="List Table 1 Light Accent 2" w:uiPriority="46"/>
-    <w:lsdException w:name="List Table 2 Accent 2" w:uiPriority="47"/>
-    <w:lsdException w:name="List Table 3 Accent 2" w:uiPriority="48"/>
-    <w:lsdException w:name="List Table 4 Accent 2" w:uiPriority="49"/>
-    <w:lsdException w:name="List Table 5 Dark Accent 2" w:uiPriority="50"/>
-    <w:lsdException w:name="List Table 6 Colorful Accent 2" w:uiPriority="51"/>
-    <w:lsdException w:name="List Table 7 Colorful Accent 2" w:uiPriority="52"/>
-    <w:lsdException w:name="List Table 1 Light Accent 3" w:uiPriority="46"/>
-    <w:lsdException w:name="List Table 2 Accent 3" w:uiPriority="47"/>
-    <w:lsdException w:name="List Table 3 Accent 3" w:uiPriority="48"/>
-    <w:lsdException w:name="List Table 4 Accent 3" w:uiPriority="49"/>
-    <w:lsdException w:name="List Table 5 Dark Accent 3" w:uiPriority="50"/>
-    <w:lsdException w:name="List Table 6 Colorful Accent 3" w:uiPriority="51"/>
-    <w:lsdException w:name="List Table 7 Colorful Accent 3" w:uiPriority="52"/>
-    <w:lsdException w:name="List Table 1 Light Accent 4" w:uiPriority="46"/>
-    <w:lsdException w:name="List Table 2 Accent 4" w:uiPriority="47"/>
-    <w:lsdException w:name="List Table 3 Accent 4" w:uiPriority="48"/>
-    <w:lsdException w:name="List Table 4 Accent 4" w:uiPriority="49"/>
-    <w:lsdException w:name="List Table 5 Dark Accent 4" w:uiPriority="50"/>
-    <w:lsdException w:name="List Table 6 Colorful Accent 4" w:uiPriority="51"/>
-    <w:lsdException w:name="List Table 7 Colorful Accent 4" w:uiPriority="52"/>
-    <w:lsdException w:name="List Table 1 Light Accent 5" w:uiPriority="46"/>
-    <w:lsdException w:name="List Table 2 Accent 5" w:uiPriority="47"/>
-    <w:lsdException w:name="List Table 3 Accent 5" w:uiPriority="48"/>
-    <w:lsdException w:name="List Table 4 Accent 5" w:uiPriority="49"/>
-    <w:lsdException w:name="List Table 5 Dark Accent 5" w:uiPriority="50"/>
-    <w:lsdException w:name="List Table 6 Colorful Accent 5" w:uiPriority="51"/>
-    <w:lsdException w:name="List Table 7 Colorful Accent 5" w:uiPriority="52"/>
-    <w:lsdException w:name="List Table 1 Light Accent 6" w:uiPriority="46"/>
-    <w:lsdException w:name="List Table 2 Accent 6" w:uiPriority="47"/>
-    <w:lsdException w:name="List Table 3 Accent 6" w:uiPriority="48"/>
-    <w:lsdException w:name="List Table 4 Accent 6" w:uiPriority="49"/>
-    <w:lsdException w:name="List Table 5 Dark Accent 6" w:uiPriority="50"/>
-    <w:lsdException w:name="List Table 6 Colorful Accent 6" w:uiPriority="51"/>
-    <w:lsdException w:name="List Table 7 Colorful Accent 6" w:uiPriority="52"/>
-    <w:lsdException w:name="Mention" w:semiHidden="1" w:unhideWhenUsed="1"/>
-    <w:lsdException w:name="Smart Hyperlink" w:semiHidden="1" w:unhideWhenUsed="1"/>
-    <w:lsdException w:name="Hashtag" w:semiHidden="1" w:unhideWhenUsed="1"/>
-    <w:lsdException w:name="Unresolved Mention" w:semiHidden="1" w:unhideWhenUsed="1"/>
-    <w:lsdException w:name="Smart Link" w:semiHidden="1" w:unhideWhenUsed="1"/>
+  <w:latentStyles w:defLockedState="0" w:defUIPriority="99" w:defSemiHidden="1" w:defUnhideWhenUsed="1" w:defQFormat="0" w:count="267">
+    <w:lsdException w:name="Normal" w:semiHidden="0" w:uiPriority="0" w:unhideWhenUsed="0" w:qFormat="1"/>
+    <w:lsdException w:name="heading 1" w:semiHidden="0" w:uiPriority="9" w:unhideWhenUsed="0" w:qFormat="1"/>
+    <w:lsdException w:name="heading 2" w:uiPriority="9" w:qFormat="1"/>
+    <w:lsdException w:name="heading 3" w:uiPriority="9" w:qFormat="1"/>
+    <w:lsdException w:name="heading 4" w:uiPriority="9" w:qFormat="1"/>
+    <w:lsdException w:name="heading 5" w:uiPriority="9" w:qFormat="1"/>
+    <w:lsdException w:name="heading 6" w:uiPriority="9" w:qFormat="1"/>
+    <w:lsdException w:name="heading 7" w:uiPriority="9" w:qFormat="1"/>
+    <w:lsdException w:name="heading 8" w:uiPriority="9" w:qFormat="1"/>
+    <w:lsdException w:name="heading 9" w:uiPriority="9" w:qFormat="1"/>
+    <w:lsdException w:name="toc 1" w:uiPriority="39"/>
+    <w:lsdException w:name="toc 2" w:uiPriority="39"/>
+    <w:lsdException w:name="toc 3" w:uiPriority="39"/>
+    <w:lsdException w:name="toc 4" w:uiPriority="39"/>
+    <w:lsdException w:name="toc 5" w:uiPriority="39"/>
+    <w:lsdException w:name="toc 6" w:uiPriority="39"/>
+    <w:lsdException w:name="toc 7" w:uiPriority="39"/>
+    <w:lsdException w:name="toc 8" w:uiPriority="39"/>
+    <w:lsdException w:name="toc 9" w:uiPriority="39"/>
+    <w:lsdException w:name="caption" w:uiPriority="35" w:qFormat="1"/>
+    <w:lsdException w:name="Title" w:semiHidden="0" w:uiPriority="10" w:unhideWhenUsed="0" w:qFormat="1"/>
+    <w:lsdException w:name="Default Paragraph Font" w:uiPriority="1"/>
+    <w:lsdException w:name="Subtitle" w:semiHidden="0" w:uiPriority="11" w:unhideWhenUsed="0" w:qFormat="1"/>
+    <w:lsdException w:name="Strong" w:semiHidden="0" w:uiPriority="22" w:unhideWhenUsed="0" w:qFormat="1"/>
+    <w:lsdException w:name="Emphasis" w:semiHidden="0" w:uiPriority="20" w:unhideWhenUsed="0" w:qFormat="1"/>
+    <w:lsdException w:name="Table Grid" w:semiHidden="0" w:uiPriority="39" w:unhideWhenUsed="0"/>
+    <w:lsdException w:name="Placeholder Text" w:unhideWhenUsed="0"/>
+    <w:lsdException w:name="No Spacing" w:semiHidden="0" w:uiPriority="1" w:unhideWhenUsed="0" w:qFormat="1"/>
+    <w:lsdException w:name="Light Shading" w:semiHidden="0" w:uiPriority="60" w:unhideWhenUsed="0"/>
+    <w:lsdException w:name="Light List" w:semiHidden="0" w:uiPriority="61" w:unhideWhenUsed="0"/>
+    <w:lsdException w:name="Light Grid" w:semiHidden="0" w:uiPriority="62" w:unhideWhenUsed="0"/>
+    <w:lsdException w:name="Medium Shading 1" w:semiHidden="0" w:uiPriority="63" w:unhideWhenUsed="0"/>
+    <w:lsdException w:name="Medium Shading 2" w:semiHidden="0" w:uiPriority="64" w:unhideWhenUsed="0"/>
+    <w:lsdException w:name="Medium List 1" w:semiHidden="0" w:uiPriority="65" w:unhideWhenUsed="0"/>
+    <w:lsdException w:name="Medium List 2" w:semiHidden="0" w:uiPriority="66" w:unhideWhenUsed="0"/>
+    <w:lsdException w:name="Medium Grid 1" w:semiHidden="0" w:uiPriority="67" w:unhideWhenUsed="0"/>
+    <w:lsdException w:name="Medium Grid 2" w:semiHidden="0" w:uiPriority="68" w:unhideWhenUsed="0"/>
+    <w:lsdException w:name="Medium Grid 3" w:semiHidden="0" w:uiPriority="69" w:unhideWhenUsed="0"/>
+    <w:lsdException w:name="Dark List" w:semiHidden="0" w:uiPriority="70" w:unhideWhenUsed="0"/>
+    <w:lsdException w:name="Colorful Shading" w:semiHidden="0" w:uiPriority="71" w:unhideWhenUsed="0"/>
+    <w:lsdException w:name="Colorful List" w:semiHidden="0" w:uiPriority="72" w:unhideWhenUsed="0"/>
+    <w:lsdException w:name="Colorful Grid" w:semiHidden="0" w:uiPriority="73" w:unhideWhenUsed="0"/>
+    <w:lsdException w:name="Light Shading Accent 1" w:semiHidden="0" w:uiPriority="60" w:unhideWhenUsed="0"/>
+    <w:lsdException w:name="Light List Accent 1" w:semiHidden="0" w:uiPriority="61" w:unhideWhenUsed="0"/>
+    <w:lsdException w:name="Light Grid Accent 1" w:semiHidden="0" w:uiPriority="62" w:unhideWhenUsed="0"/>
+    <w:lsdException w:name="Medium Shading 1 Accent 1" w:semiHidden="0" w:uiPriority="63" w:unhideWhenUsed="0"/>
+    <w:lsdException w:name="Medium Shading 2 Accent 1" w:semiHidden="0" w:uiPriority="64" w:unhideWhenUsed="0"/>
+    <w:lsdException w:name="Medium List 1 Accent 1" w:semiHidden="0" w:uiPriority="65" w:unhideWhenUsed="0"/>
+    <w:lsdException w:name="Revision" w:unhideWhenUsed="0"/>
+    <w:lsdException w:name="List Paragraph" w:semiHidden="0" w:uiPriority="34" w:unhideWhenUsed="0" w:qFormat="1"/>
+    <w:lsdException w:name="Quote" w:semiHidden="0" w:uiPriority="29" w:unhideWhenUsed="0" w:qFormat="1"/>
+    <w:lsdException w:name="Intense Quote" w:semiHidden="0" w:uiPriority="30" w:unhideWhenUsed="0" w:qFormat="1"/>
+    <w:lsdException w:name="Medium List 2 Accent 1" w:semiHidden="0" w:uiPriority="66" w:unhideWhenUsed="0"/>
+    <w:lsdException w:name="Medium Grid 1 Accent 1" w:semiHidden="0" w:uiPriority="67" w:unhideWhenUsed="0"/>
+    <w:lsdException w:name="Medium Grid 2 Accent 1" w:semiHidden="0" w:uiPriority="68" w:unhideWhenUsed="0"/>
+    <w:lsdException w:name="Medium Grid 3 Accent 1" w:semiHidden="0" w:uiPriority="69" w:unhideWhenUsed="0"/>
+    <w:lsdException w:name="Dark List Accent 1" w:semiHidden="0" w:uiPriority="70" w:unhideWhenUsed="0"/>
+    <w:lsdException w:name="Colorful Shading Accent 1" w:semiHidden="0" w:uiPriority="71" w:unhideWhenUsed="0"/>
+    <w:lsdException w:name="Colorful List Accent 1" w:semiHidden="0" w:uiPriority="72" w:unhideWhenUsed="0"/>
+    <w:lsdException w:name="Colorful Grid Accent 1" w:semiHidden="0" w:uiPriority="73" w:unhideWhenUsed="0"/>
+    <w:lsdException w:name="Light Shading Accent 2" w:semiHidden="0" w:uiPriority="60" w:unhideWhenUsed="0"/>
+    <w:lsdException w:name="Light List Accent 2" w:semiHidden="0" w:uiPriority="61" w:unhideWhenUsed="0"/>
+    <w:lsdException w:name="Light Grid Accent 2" w:semiHidden="0" w:uiPriority="62" w:unhideWhenUsed="0"/>
+    <w:lsdException w:name="Medium Shading 1 Accent 2" w:semiHidden="0" w:uiPriority="63" w:unhideWhenUsed="0"/>
+    <w:lsdException w:name="Medium Shading 2 Accent 2" w:semiHidden="0" w:uiPriority="64" w:unhideWhenUsed="0"/>
+    <w:lsdException w:name="Medium List 1 Accent 2" w:semiHidden="0" w:uiPriority="65" w:unhideWhenUsed="0"/>
+    <w:lsdException w:name="Medium List 2 Accent 2" w:semiHidden="0" w:uiPriority="66" w:unhideWhenUsed="0"/>
+    <w:lsdException w:name="Medium Grid 1 Accent 2" w:semiHidden="0" w:uiPriority="67" w:unhideWhenUsed="0"/>
+    <w:lsdException w:name="Medium Grid 2 Accent 2" w:semiHidden="0" w:uiPriority="68" w:unhideWhenUsed="0"/>
+    <w:lsdException w:name="Medium Grid 3 Accent 2" w:semiHidden="0" w:uiPriority="69" w:unhideWhenUsed="0"/>
+    <w:lsdException w:name="Dark List Accent 2" w:semiHidden="0" w:uiPriority="70" w:unhideWhenUsed="0"/>
+    <w:lsdException w:name="Colorful Shading Accent 2" w:semiHidden="0" w:uiPriority="71" w:unhideWhenUsed="0"/>
+    <w:lsdException w:name="Colorful List Accent 2" w:semiHidden="0" w:uiPriority="72" w:unhideWhenUsed="0"/>
+    <w:lsdException w:name="Colorful Grid Accent 2" w:semiHidden="0" w:uiPriority="73" w:unhideWhenUsed="0"/>
+    <w:lsdException w:name="Light Shading Accent 3" w:semiHidden="0" w:uiPriority="60" w:unhideWhenUsed="0"/>
+    <w:lsdException w:name="Light List Accent 3" w:semiHidden="0" w:uiPriority="61" w:unhideWhenUsed="0"/>
+    <w:lsdException w:name="Light Grid Accent 3" w:semiHidden="0" w:uiPriority="62" w:unhideWhenUsed="0"/>
+    <w:lsdException w:name="Medium Shading 1 Accent 3" w:semiHidden="0" w:uiPriority="63" w:unhideWhenUsed="0"/>
+    <w:lsdException w:name="Medium Shading 2 Accent 3" w:semiHidden="0" w:uiPriority="64" w:unhideWhenUsed="0"/>
+    <w:lsdException w:name="Medium List 1 Accent 3" w:semiHidden="0" w:uiPriority="65" w:unhideWhenUsed="0"/>
+    <w:lsdException w:name="Medium List 2 Accent 3" w:semiHidden="0" w:uiPriority="66" w:unhideWhenUsed="0"/>
+    <w:lsdException w:name="Medium Grid 1 Accent 3" w:semiHidden="0" w:uiPriority="67" w:unhideWhenUsed="0"/>
+    <w:lsdException w:name="Medium Grid 2 Accent 3" w:semiHidden="0" w:uiPriority="68" w:unhideWhenUsed="0"/>
+    <w:lsdException w:name="Medium Grid 3 Accent 3" w:semiHidden="0" w:uiPriority="69" w:unhideWhenUsed="0"/>
+    <w:lsdException w:name="Dark List Accent 3" w:semiHidden="0" w:uiPriority="70" w:unhideWhenUsed="0"/>
+    <w:lsdException w:name="Colorful Shading Accent 3" w:semiHidden="0" w:uiPriority="71" w:unhideWhenUsed="0"/>
+    <w:lsdException w:name="Colorful List Accent 3" w:semiHidden="0" w:uiPriority="72" w:unhideWhenUsed="0"/>
+    <w:lsdException w:name="Colorful Grid Accent 3" w:semiHidden="0" w:uiPriority="73" w:unhideWhenUsed="0"/>
+    <w:lsdException w:name="Light Shading Accent 4" w:semiHidden="0" w:uiPriority="60" w:unhideWhenUsed="0"/>
+    <w:lsdException w:name="Light List Accent 4" w:semiHidden="0" w:uiPriority="61" w:unhideWhenUsed="0"/>
+    <w:lsdException w:name="Light Grid Accent 4" w:semiHidden="0" w:uiPriority="62" w:unhideWhenUsed="0"/>
+    <w:lsdException w:name="Medium Shading 1 Accent 4" w:semiHidden="0" w:uiPriority="63" w:unhideWhenUsed="0"/>
+    <w:lsdException w:name="Medium Shading 2 Accent 4" w:semiHidden="0" w:uiPriority="64" w:unhideWhenUsed="0"/>
+    <w:lsdException w:name="Medium List 1 Accent 4" w:semiHidden="0" w:uiPriority="65" w:unhideWhenUsed="0"/>
+    <w:lsdException w:name="Medium List 2 Accent 4" w:semiHidden="0" w:uiPriority="66" w:unhideWhenUsed="0"/>
+    <w:lsdException w:name="Medium Grid 1 Accent 4" w:semiHidden="0" w:uiPriority="67" w:unhideWhenUsed="0"/>
+    <w:lsdException w:name="Medium Grid 2 Accent 4" w:semiHidden="0" w:uiPriority="68" w:unhideWhenUsed="0"/>
+    <w:lsdException w:name="Medium Grid 3 Accent 4" w:semiHidden="0" w:uiPriority="69" w:unhideWhenUsed="0"/>
+    <w:lsdException w:name="Dark List Accent 4" w:semiHidden="0" w:uiPriority="70" w:unhideWhenUsed="0"/>
+    <w:lsdException w:name="Colorful Shading Accent 4" w:semiHidden="0" w:uiPriority="71" w:unhideWhenUsed="0"/>
+    <w:lsdException w:name="Colorful List Accent 4" w:semiHidden="0" w:uiPriority="72" w:unhideWhenUsed="0"/>
+    <w:lsdException w:name="Colorful Grid Accent 4" w:semiHidden="0" w:uiPriority="73" w:unhideWhenUsed="0"/>
+    <w:lsdException w:name="Light Shading Accent 5" w:semiHidden="0" w:uiPriority="60" w:unhideWhenUsed="0"/>
+    <w:lsdException w:name="Light List Accent 5" w:semiHidden="0" w:uiPriority="61" w:unhideWhenUsed="0"/>
+    <w:lsdException w:name="Light Grid Accent 5" w:semiHidden="0" w:uiPriority="62" w:unhideWhenUsed="0"/>
+    <w:lsdException w:name="Medium Shading 1 Accent 5" w:semiHidden="0" w:uiPriority="63" w:unhideWhenUsed="0"/>
+    <w:lsdException w:name="Medium Shading 2 Accent 5" w:semiHidden="0" w:uiPriority="64" w:unhideWhenUsed="0"/>
+    <w:lsdException w:name="Medium List 1 Accent 5" w:semiHidden="0" w:uiPriority="65" w:unhideWhenUsed="0"/>
+    <w:lsdException w:name="Medium List 2 Accent 5" w:semiHidden="0" w:uiPriority="66" w:unhideWhenUsed="0"/>
+    <w:lsdException w:name="Medium Grid 1 Accent 5" w:semiHidden="0" w:uiPriority="67" w:unhideWhenUsed="0"/>
+    <w:lsdException w:name="Medium Grid 2 Accent 5" w:semiHidden="0" w:uiPriority="68" w:unhideWhenUsed="0"/>
+    <w:lsdException w:name="Medium Grid 3 Accent 5" w:semiHidden="0" w:uiPriority="69" w:unhideWhenUsed="0"/>
+    <w:lsdException w:name="Dark List Accent 5" w:semiHidden="0" w:uiPriority="70" w:unhideWhenUsed="0"/>
+    <w:lsdException w:name="Colorful Shading Accent 5" w:semiHidden="0" w:uiPriority="71" w:unhideWhenUsed="0"/>
+    <w:lsdException w:name="Colorful List Accent 5" w:semiHidden="0" w:uiPriority="72" w:unhideWhenUsed="0"/>
+    <w:lsdException w:name="Colorful Grid Accent 5" w:semiHidden="0" w:uiPriority="73" w:unhideWhenUsed="0"/>
+    <w:lsdException w:name="Light Shading Accent 6" w:semiHidden="0" w:uiPriority="60" w:unhideWhenUsed="0"/>
+    <w:lsdException w:name="Light List Accent 6" w:semiHidden="0" w:uiPriority="61" w:unhideWhenUsed="0"/>
+    <w:lsdException w:name="Light Grid Accent 6" w:semiHidden="0" w:uiPriority="62" w:unhideWhenUsed="0"/>
+    <w:lsdException w:name="Medium Shading 1 Accent 6" w:semiHidden="0" w:uiPriority="63" w:unhideWhenUsed="0"/>
+    <w:lsdException w:name="Medium Shading 2 Accent 6" w:semiHidden="0" w:uiPriority="64" w:unhideWhenUsed="0"/>
+    <w:lsdException w:name="Medium List 1 Accent 6" w:semiHidden="0" w:uiPriority="65" w:unhideWhenUsed="0"/>
+    <w:lsdException w:name="Medium List 2 Accent 6" w:semiHidden="0" w:uiPriority="66" w:unhideWhenUsed="0"/>
+    <w:lsdException w:name="Medium Grid 1 Accent 6" w:semiHidden="0" w:uiPriority="67" w:unhideWhenUsed="0"/>
+    <w:lsdException w:name="Medium Grid 2 Accent 6" w:semiHidden="0" w:uiPriority="68" w:unhideWhenUsed="0"/>
+    <w:lsdException w:name="Medium Grid 3 Accent 6" w:semiHidden="0" w:uiPriority="69" w:unhideWhenUsed="0"/>
+    <w:lsdException w:name="Dark List Accent 6" w:semiHidden="0" w:uiPriority="70" w:unhideWhenUsed="0"/>
+    <w:lsdException w:name="Colorful Shading Accent 6" w:semiHidden="0" w:uiPriority="71" w:unhideWhenUsed="0"/>
+    <w:lsdException w:name="Colorful List Accent 6" w:semiHidden="0" w:uiPriority="72" w:unhideWhenUsed="0"/>
+    <w:lsdException w:name="Colorful Grid Accent 6" w:semiHidden="0" w:uiPriority="73" w:unhideWhenUsed="0"/>
+    <w:lsdException w:name="Subtle Emphasis" w:semiHidden="0" w:uiPriority="19" w:unhideWhenUsed="0" w:qFormat="1"/>
+    <w:lsdException w:name="Intense Emphasis" w:semiHidden="0" w:uiPriority="21" w:unhideWhenUsed="0" w:qFormat="1"/>
+    <w:lsdException w:name="Subtle Reference" w:semiHidden="0" w:uiPriority="31" w:unhideWhenUsed="0" w:qFormat="1"/>
+    <w:lsdException w:name="Intense Reference" w:semiHidden="0" w:uiPriority="32" w:unhideWhenUsed="0" w:qFormat="1"/>
+    <w:lsdException w:name="Book Title" w:semiHidden="0" w:uiPriority="33" w:unhideWhenUsed="0" w:qFormat="1"/>
+    <w:lsdException w:name="Bibliography" w:uiPriority="37"/>
+    <w:lsdException w:name="TOC Heading" w:uiPriority="39" w:qFormat="1"/>
   </w:latentStyles>
   <w:style w:type="paragraph" w:default="1" w:styleId="Normal">
     <w:name w:val="Normal"/>
@@ -2673,6 +2537,810 @@
         <w:insideV w:val="single" w:sz="4" w:space="0" w:color="auto"/>
       </w:tblBorders>
     </w:tblPr>
+  </w:style>
+  <w:style w:type="paragraph" w:styleId="Textodebalo">
+    <w:name w:val="Balloon Text"/>
+    <w:basedOn w:val="Normal"/>
+    <w:link w:val="TextodebaloChar"/>
+    <w:uiPriority w:val="99"/>
+    <w:semiHidden/>
+    <w:unhideWhenUsed/>
+    <w:rsid w:val="0097795A"/>
+    <w:pPr>
+      <w:spacing w:after="0" w:line="240" w:lineRule="auto"/>
+    </w:pPr>
+    <w:rPr>
+      <w:rFonts w:ascii="Tahoma" w:hAnsi="Tahoma" w:cs="Tahoma"/>
+      <w:sz w:val="16"/>
+      <w:szCs w:val="16"/>
+    </w:rPr>
+  </w:style>
+  <w:style w:type="character" w:customStyle="1" w:styleId="TextodebaloChar">
+    <w:name w:val="Texto de balão Char"/>
+    <w:basedOn w:val="Fontepargpadro"/>
+    <w:link w:val="Textodebalo"/>
+    <w:uiPriority w:val="99"/>
+    <w:semiHidden/>
+    <w:rsid w:val="0097795A"/>
+    <w:rPr>
+      <w:rFonts w:ascii="Tahoma" w:hAnsi="Tahoma" w:cs="Tahoma"/>
+      <w:sz w:val="16"/>
+      <w:szCs w:val="16"/>
+    </w:rPr>
+  </w:style>
+</w:styles>
+</file>
+
+<file path=word/stylesWithEffects.xml><?xml version="1.0" encoding="utf-8"?>
+<w:styles xmlns:wpc="http://schemas.microsoft.com/office/word/2010/wordprocessingCanvas" xmlns:mc="http://schemas.openxmlformats.org/markup-compatibility/2006" xmlns:o="urn:schemas-microsoft-com:office:office" xmlns:r="http://schemas.openxmlformats.org/officeDocument/2006/relationships" xmlns:m="http://schemas.openxmlformats.org/officeDocument/2006/math" xmlns:v="urn:schemas-microsoft-com:vml" xmlns:wp14="http://schemas.microsoft.com/office/word/2010/wordprocessingDrawing" xmlns:wp="http://schemas.openxmlformats.org/drawingml/2006/wordprocessingDrawing" xmlns:w10="urn:schemas-microsoft-com:office:word" xmlns:w="http://schemas.openxmlformats.org/wordprocessingml/2006/main" xmlns:w14="http://schemas.microsoft.com/office/word/2010/wordml" xmlns:wpg="http://schemas.microsoft.com/office/word/2010/wordprocessingGroup" xmlns:wpi="http://schemas.microsoft.com/office/word/2010/wordprocessingInk" xmlns:wne="http://schemas.microsoft.com/office/word/2006/wordml" xmlns:wps="http://schemas.microsoft.com/office/word/2010/wordprocessingShape" mc:Ignorable="w14 wp14">
+  <w:docDefaults>
+    <w:rPrDefault>
+      <w:rPr>
+        <w:rFonts w:asciiTheme="minorHAnsi" w:eastAsiaTheme="minorHAnsi" w:hAnsiTheme="minorHAnsi" w:cstheme="minorBidi"/>
+        <w:kern w:val="2"/>
+        <w:sz w:val="22"/>
+        <w:szCs w:val="22"/>
+        <w:lang w:val="pt-BR" w:eastAsia="en-US" w:bidi="ar-SA"/>
+        <w14:ligatures w14:val="standardContextual"/>
+      </w:rPr>
+    </w:rPrDefault>
+    <w:pPrDefault>
+      <w:pPr>
+        <w:spacing w:after="160" w:line="259" w:lineRule="auto"/>
+      </w:pPr>
+    </w:pPrDefault>
+  </w:docDefaults>
+  <w:latentStyles w:defLockedState="0" w:defUIPriority="99" w:defSemiHidden="1" w:defUnhideWhenUsed="1" w:defQFormat="0" w:count="267">
+    <w:lsdException w:name="Normal" w:semiHidden="0" w:uiPriority="0" w:unhideWhenUsed="0" w:qFormat="1"/>
+    <w:lsdException w:name="heading 1" w:semiHidden="0" w:uiPriority="9" w:unhideWhenUsed="0" w:qFormat="1"/>
+    <w:lsdException w:name="heading 2" w:uiPriority="9" w:qFormat="1"/>
+    <w:lsdException w:name="heading 3" w:uiPriority="9" w:qFormat="1"/>
+    <w:lsdException w:name="heading 4" w:uiPriority="9" w:qFormat="1"/>
+    <w:lsdException w:name="heading 5" w:uiPriority="9" w:qFormat="1"/>
+    <w:lsdException w:name="heading 6" w:uiPriority="9" w:qFormat="1"/>
+    <w:lsdException w:name="heading 7" w:uiPriority="9" w:qFormat="1"/>
+    <w:lsdException w:name="heading 8" w:uiPriority="9" w:qFormat="1"/>
+    <w:lsdException w:name="heading 9" w:uiPriority="9" w:qFormat="1"/>
+    <w:lsdException w:name="toc 1" w:uiPriority="39"/>
+    <w:lsdException w:name="toc 2" w:uiPriority="39"/>
+    <w:lsdException w:name="toc 3" w:uiPriority="39"/>
+    <w:lsdException w:name="toc 4" w:uiPriority="39"/>
+    <w:lsdException w:name="toc 5" w:uiPriority="39"/>
+    <w:lsdException w:name="toc 6" w:uiPriority="39"/>
+    <w:lsdException w:name="toc 7" w:uiPriority="39"/>
+    <w:lsdException w:name="toc 8" w:uiPriority="39"/>
+    <w:lsdException w:name="toc 9" w:uiPriority="39"/>
+    <w:lsdException w:name="caption" w:uiPriority="35" w:qFormat="1"/>
+    <w:lsdException w:name="Title" w:semiHidden="0" w:uiPriority="10" w:unhideWhenUsed="0" w:qFormat="1"/>
+    <w:lsdException w:name="Default Paragraph Font" w:uiPriority="1"/>
+    <w:lsdException w:name="Subtitle" w:semiHidden="0" w:uiPriority="11" w:unhideWhenUsed="0" w:qFormat="1"/>
+    <w:lsdException w:name="Strong" w:semiHidden="0" w:uiPriority="22" w:unhideWhenUsed="0" w:qFormat="1"/>
+    <w:lsdException w:name="Emphasis" w:semiHidden="0" w:uiPriority="20" w:unhideWhenUsed="0" w:qFormat="1"/>
+    <w:lsdException w:name="Table Grid" w:semiHidden="0" w:uiPriority="39" w:unhideWhenUsed="0"/>
+    <w:lsdException w:name="Placeholder Text" w:unhideWhenUsed="0"/>
+    <w:lsdException w:name="No Spacing" w:semiHidden="0" w:uiPriority="1" w:unhideWhenUsed="0" w:qFormat="1"/>
+    <w:lsdException w:name="Light Shading" w:semiHidden="0" w:uiPriority="60" w:unhideWhenUsed="0"/>
+    <w:lsdException w:name="Light List" w:semiHidden="0" w:uiPriority="61" w:unhideWhenUsed="0"/>
+    <w:lsdException w:name="Light Grid" w:semiHidden="0" w:uiPriority="62" w:unhideWhenUsed="0"/>
+    <w:lsdException w:name="Medium Shading 1" w:semiHidden="0" w:uiPriority="63" w:unhideWhenUsed="0"/>
+    <w:lsdException w:name="Medium Shading 2" w:semiHidden="0" w:uiPriority="64" w:unhideWhenUsed="0"/>
+    <w:lsdException w:name="Medium List 1" w:semiHidden="0" w:uiPriority="65" w:unhideWhenUsed="0"/>
+    <w:lsdException w:name="Medium List 2" w:semiHidden="0" w:uiPriority="66" w:unhideWhenUsed="0"/>
+    <w:lsdException w:name="Medium Grid 1" w:semiHidden="0" w:uiPriority="67" w:unhideWhenUsed="0"/>
+    <w:lsdException w:name="Medium Grid 2" w:semiHidden="0" w:uiPriority="68" w:unhideWhenUsed="0"/>
+    <w:lsdException w:name="Medium Grid 3" w:semiHidden="0" w:uiPriority="69" w:unhideWhenUsed="0"/>
+    <w:lsdException w:name="Dark List" w:semiHidden="0" w:uiPriority="70" w:unhideWhenUsed="0"/>
+    <w:lsdException w:name="Colorful Shading" w:semiHidden="0" w:uiPriority="71" w:unhideWhenUsed="0"/>
+    <w:lsdException w:name="Colorful List" w:semiHidden="0" w:uiPriority="72" w:unhideWhenUsed="0"/>
+    <w:lsdException w:name="Colorful Grid" w:semiHidden="0" w:uiPriority="73" w:unhideWhenUsed="0"/>
+    <w:lsdException w:name="Light Shading Accent 1" w:semiHidden="0" w:uiPriority="60" w:unhideWhenUsed="0"/>
+    <w:lsdException w:name="Light List Accent 1" w:semiHidden="0" w:uiPriority="61" w:unhideWhenUsed="0"/>
+    <w:lsdException w:name="Light Grid Accent 1" w:semiHidden="0" w:uiPriority="62" w:unhideWhenUsed="0"/>
+    <w:lsdException w:name="Medium Shading 1 Accent 1" w:semiHidden="0" w:uiPriority="63" w:unhideWhenUsed="0"/>
+    <w:lsdException w:name="Medium Shading 2 Accent 1" w:semiHidden="0" w:uiPriority="64" w:unhideWhenUsed="0"/>
+    <w:lsdException w:name="Medium List 1 Accent 1" w:semiHidden="0" w:uiPriority="65" w:unhideWhenUsed="0"/>
+    <w:lsdException w:name="Revision" w:unhideWhenUsed="0"/>
+    <w:lsdException w:name="List Paragraph" w:semiHidden="0" w:uiPriority="34" w:unhideWhenUsed="0" w:qFormat="1"/>
+    <w:lsdException w:name="Quote" w:semiHidden="0" w:uiPriority="29" w:unhideWhenUsed="0" w:qFormat="1"/>
+    <w:lsdException w:name="Intense Quote" w:semiHidden="0" w:uiPriority="30" w:unhideWhenUsed="0" w:qFormat="1"/>
+    <w:lsdException w:name="Medium List 2 Accent 1" w:semiHidden="0" w:uiPriority="66" w:unhideWhenUsed="0"/>
+    <w:lsdException w:name="Medium Grid 1 Accent 1" w:semiHidden="0" w:uiPriority="67" w:unhideWhenUsed="0"/>
+    <w:lsdException w:name="Medium Grid 2 Accent 1" w:semiHidden="0" w:uiPriority="68" w:unhideWhenUsed="0"/>
+    <w:lsdException w:name="Medium Grid 3 Accent 1" w:semiHidden="0" w:uiPriority="69" w:unhideWhenUsed="0"/>
+    <w:lsdException w:name="Dark List Accent 1" w:semiHidden="0" w:uiPriority="70" w:unhideWhenUsed="0"/>
+    <w:lsdException w:name="Colorful Shading Accent 1" w:semiHidden="0" w:uiPriority="71" w:unhideWhenUsed="0"/>
+    <w:lsdException w:name="Colorful List Accent 1" w:semiHidden="0" w:uiPriority="72" w:unhideWhenUsed="0"/>
+    <w:lsdException w:name="Colorful Grid Accent 1" w:semiHidden="0" w:uiPriority="73" w:unhideWhenUsed="0"/>
+    <w:lsdException w:name="Light Shading Accent 2" w:semiHidden="0" w:uiPriority="60" w:unhideWhenUsed="0"/>
+    <w:lsdException w:name="Light List Accent 2" w:semiHidden="0" w:uiPriority="61" w:unhideWhenUsed="0"/>
+    <w:lsdException w:name="Light Grid Accent 2" w:semiHidden="0" w:uiPriority="62" w:unhideWhenUsed="0"/>
+    <w:lsdException w:name="Medium Shading 1 Accent 2" w:semiHidden="0" w:uiPriority="63" w:unhideWhenUsed="0"/>
+    <w:lsdException w:name="Medium Shading 2 Accent 2" w:semiHidden="0" w:uiPriority="64" w:unhideWhenUsed="0"/>
+    <w:lsdException w:name="Medium List 1 Accent 2" w:semiHidden="0" w:uiPriority="65" w:unhideWhenUsed="0"/>
+    <w:lsdException w:name="Medium List 2 Accent 2" w:semiHidden="0" w:uiPriority="66" w:unhideWhenUsed="0"/>
+    <w:lsdException w:name="Medium Grid 1 Accent 2" w:semiHidden="0" w:uiPriority="67" w:unhideWhenUsed="0"/>
+    <w:lsdException w:name="Medium Grid 2 Accent 2" w:semiHidden="0" w:uiPriority="68" w:unhideWhenUsed="0"/>
+    <w:lsdException w:name="Medium Grid 3 Accent 2" w:semiHidden="0" w:uiPriority="69" w:unhideWhenUsed="0"/>
+    <w:lsdException w:name="Dark List Accent 2" w:semiHidden="0" w:uiPriority="70" w:unhideWhenUsed="0"/>
+    <w:lsdException w:name="Colorful Shading Accent 2" w:semiHidden="0" w:uiPriority="71" w:unhideWhenUsed="0"/>
+    <w:lsdException w:name="Colorful List Accent 2" w:semiHidden="0" w:uiPriority="72" w:unhideWhenUsed="0"/>
+    <w:lsdException w:name="Colorful Grid Accent 2" w:semiHidden="0" w:uiPriority="73" w:unhideWhenUsed="0"/>
+    <w:lsdException w:name="Light Shading Accent 3" w:semiHidden="0" w:uiPriority="60" w:unhideWhenUsed="0"/>
+    <w:lsdException w:name="Light List Accent 3" w:semiHidden="0" w:uiPriority="61" w:unhideWhenUsed="0"/>
+    <w:lsdException w:name="Light Grid Accent 3" w:semiHidden="0" w:uiPriority="62" w:unhideWhenUsed="0"/>
+    <w:lsdException w:name="Medium Shading 1 Accent 3" w:semiHidden="0" w:uiPriority="63" w:unhideWhenUsed="0"/>
+    <w:lsdException w:name="Medium Shading 2 Accent 3" w:semiHidden="0" w:uiPriority="64" w:unhideWhenUsed="0"/>
+    <w:lsdException w:name="Medium List 1 Accent 3" w:semiHidden="0" w:uiPriority="65" w:unhideWhenUsed="0"/>
+    <w:lsdException w:name="Medium List 2 Accent 3" w:semiHidden="0" w:uiPriority="66" w:unhideWhenUsed="0"/>
+    <w:lsdException w:name="Medium Grid 1 Accent 3" w:semiHidden="0" w:uiPriority="67" w:unhideWhenUsed="0"/>
+    <w:lsdException w:name="Medium Grid 2 Accent 3" w:semiHidden="0" w:uiPriority="68" w:unhideWhenUsed="0"/>
+    <w:lsdException w:name="Medium Grid 3 Accent 3" w:semiHidden="0" w:uiPriority="69" w:unhideWhenUsed="0"/>
+    <w:lsdException w:name="Dark List Accent 3" w:semiHidden="0" w:uiPriority="70" w:unhideWhenUsed="0"/>
+    <w:lsdException w:name="Colorful Shading Accent 3" w:semiHidden="0" w:uiPriority="71" w:unhideWhenUsed="0"/>
+    <w:lsdException w:name="Colorful List Accent 3" w:semiHidden="0" w:uiPriority="72" w:unhideWhenUsed="0"/>
+    <w:lsdException w:name="Colorful Grid Accent 3" w:semiHidden="0" w:uiPriority="73" w:unhideWhenUsed="0"/>
+    <w:lsdException w:name="Light Shading Accent 4" w:semiHidden="0" w:uiPriority="60" w:unhideWhenUsed="0"/>
+    <w:lsdException w:name="Light List Accent 4" w:semiHidden="0" w:uiPriority="61" w:unhideWhenUsed="0"/>
+    <w:lsdException w:name="Light Grid Accent 4" w:semiHidden="0" w:uiPriority="62" w:unhideWhenUsed="0"/>
+    <w:lsdException w:name="Medium Shading 1 Accent 4" w:semiHidden="0" w:uiPriority="63" w:unhideWhenUsed="0"/>
+    <w:lsdException w:name="Medium Shading 2 Accent 4" w:semiHidden="0" w:uiPriority="64" w:unhideWhenUsed="0"/>
+    <w:lsdException w:name="Medium List 1 Accent 4" w:semiHidden="0" w:uiPriority="65" w:unhideWhenUsed="0"/>
+    <w:lsdException w:name="Medium List 2 Accent 4" w:semiHidden="0" w:uiPriority="66" w:unhideWhenUsed="0"/>
+    <w:lsdException w:name="Medium Grid 1 Accent 4" w:semiHidden="0" w:uiPriority="67" w:unhideWhenUsed="0"/>
+    <w:lsdException w:name="Medium Grid 2 Accent 4" w:semiHidden="0" w:uiPriority="68" w:unhideWhenUsed="0"/>
+    <w:lsdException w:name="Medium Grid 3 Accent 4" w:semiHidden="0" w:uiPriority="69" w:unhideWhenUsed="0"/>
+    <w:lsdException w:name="Dark List Accent 4" w:semiHidden="0" w:uiPriority="70" w:unhideWhenUsed="0"/>
+    <w:lsdException w:name="Colorful Shading Accent 4" w:semiHidden="0" w:uiPriority="71" w:unhideWhenUsed="0"/>
+    <w:lsdException w:name="Colorful List Accent 4" w:semiHidden="0" w:uiPriority="72" w:unhideWhenUsed="0"/>
+    <w:lsdException w:name="Colorful Grid Accent 4" w:semiHidden="0" w:uiPriority="73" w:unhideWhenUsed="0"/>
+    <w:lsdException w:name="Light Shading Accent 5" w:semiHidden="0" w:uiPriority="60" w:unhideWhenUsed="0"/>
+    <w:lsdException w:name="Light List Accent 5" w:semiHidden="0" w:uiPriority="61" w:unhideWhenUsed="0"/>
+    <w:lsdException w:name="Light Grid Accent 5" w:semiHidden="0" w:uiPriority="62" w:unhideWhenUsed="0"/>
+    <w:lsdException w:name="Medium Shading 1 Accent 5" w:semiHidden="0" w:uiPriority="63" w:unhideWhenUsed="0"/>
+    <w:lsdException w:name="Medium Shading 2 Accent 5" w:semiHidden="0" w:uiPriority="64" w:unhideWhenUsed="0"/>
+    <w:lsdException w:name="Medium List 1 Accent 5" w:semiHidden="0" w:uiPriority="65" w:unhideWhenUsed="0"/>
+    <w:lsdException w:name="Medium List 2 Accent 5" w:semiHidden="0" w:uiPriority="66" w:unhideWhenUsed="0"/>
+    <w:lsdException w:name="Medium Grid 1 Accent 5" w:semiHidden="0" w:uiPriority="67" w:unhideWhenUsed="0"/>
+    <w:lsdException w:name="Medium Grid 2 Accent 5" w:semiHidden="0" w:uiPriority="68" w:unhideWhenUsed="0"/>
+    <w:lsdException w:name="Medium Grid 3 Accent 5" w:semiHidden="0" w:uiPriority="69" w:unhideWhenUsed="0"/>
+    <w:lsdException w:name="Dark List Accent 5" w:semiHidden="0" w:uiPriority="70" w:unhideWhenUsed="0"/>
+    <w:lsdException w:name="Colorful Shading Accent 5" w:semiHidden="0" w:uiPriority="71" w:unhideWhenUsed="0"/>
+    <w:lsdException w:name="Colorful List Accent 5" w:semiHidden="0" w:uiPriority="72" w:unhideWhenUsed="0"/>
+    <w:lsdException w:name="Colorful Grid Accent 5" w:semiHidden="0" w:uiPriority="73" w:unhideWhenUsed="0"/>
+    <w:lsdException w:name="Light Shading Accent 6" w:semiHidden="0" w:uiPriority="60" w:unhideWhenUsed="0"/>
+    <w:lsdException w:name="Light List Accent 6" w:semiHidden="0" w:uiPriority="61" w:unhideWhenUsed="0"/>
+    <w:lsdException w:name="Light Grid Accent 6" w:semiHidden="0" w:uiPriority="62" w:unhideWhenUsed="0"/>
+    <w:lsdException w:name="Medium Shading 1 Accent 6" w:semiHidden="0" w:uiPriority="63" w:unhideWhenUsed="0"/>
+    <w:lsdException w:name="Medium Shading 2 Accent 6" w:semiHidden="0" w:uiPriority="64" w:unhideWhenUsed="0"/>
+    <w:lsdException w:name="Medium List 1 Accent 6" w:semiHidden="0" w:uiPriority="65" w:unhideWhenUsed="0"/>
+    <w:lsdException w:name="Medium List 2 Accent 6" w:semiHidden="0" w:uiPriority="66" w:unhideWhenUsed="0"/>
+    <w:lsdException w:name="Medium Grid 1 Accent 6" w:semiHidden="0" w:uiPriority="67" w:unhideWhenUsed="0"/>
+    <w:lsdException w:name="Medium Grid 2 Accent 6" w:semiHidden="0" w:uiPriority="68" w:unhideWhenUsed="0"/>
+    <w:lsdException w:name="Medium Grid 3 Accent 6" w:semiHidden="0" w:uiPriority="69" w:unhideWhenUsed="0"/>
+    <w:lsdException w:name="Dark List Accent 6" w:semiHidden="0" w:uiPriority="70" w:unhideWhenUsed="0"/>
+    <w:lsdException w:name="Colorful Shading Accent 6" w:semiHidden="0" w:uiPriority="71" w:unhideWhenUsed="0"/>
+    <w:lsdException w:name="Colorful List Accent 6" w:semiHidden="0" w:uiPriority="72" w:unhideWhenUsed="0"/>
+    <w:lsdException w:name="Colorful Grid Accent 6" w:semiHidden="0" w:uiPriority="73" w:unhideWhenUsed="0"/>
+    <w:lsdException w:name="Subtle Emphasis" w:semiHidden="0" w:uiPriority="19" w:unhideWhenUsed="0" w:qFormat="1"/>
+    <w:lsdException w:name="Intense Emphasis" w:semiHidden="0" w:uiPriority="21" w:unhideWhenUsed="0" w:qFormat="1"/>
+    <w:lsdException w:name="Subtle Reference" w:semiHidden="0" w:uiPriority="31" w:unhideWhenUsed="0" w:qFormat="1"/>
+    <w:lsdException w:name="Intense Reference" w:semiHidden="0" w:uiPriority="32" w:unhideWhenUsed="0" w:qFormat="1"/>
+    <w:lsdException w:name="Book Title" w:semiHidden="0" w:uiPriority="33" w:unhideWhenUsed="0" w:qFormat="1"/>
+    <w:lsdException w:name="Bibliography" w:uiPriority="37"/>
+    <w:lsdException w:name="TOC Heading" w:uiPriority="39" w:qFormat="1"/>
+  </w:latentStyles>
+  <w:style w:type="paragraph" w:default="1" w:styleId="Normal">
+    <w:name w:val="Normal"/>
+    <w:qFormat/>
+  </w:style>
+  <w:style w:type="paragraph" w:styleId="Ttulo1">
+    <w:name w:val="heading 1"/>
+    <w:basedOn w:val="Normal"/>
+    <w:next w:val="Normal"/>
+    <w:link w:val="Ttulo1Char"/>
+    <w:uiPriority w:val="9"/>
+    <w:qFormat/>
+    <w:rsid w:val="00140D25"/>
+    <w:pPr>
+      <w:keepNext/>
+      <w:keepLines/>
+      <w:spacing w:before="360" w:after="80"/>
+      <w:outlineLvl w:val="0"/>
+    </w:pPr>
+    <w:rPr>
+      <w:rFonts w:asciiTheme="majorHAnsi" w:eastAsiaTheme="majorEastAsia" w:hAnsiTheme="majorHAnsi" w:cstheme="majorBidi"/>
+      <w:color w:val="0F4761" w:themeColor="accent1" w:themeShade="BF"/>
+      <w:sz w:val="40"/>
+      <w:szCs w:val="40"/>
+    </w:rPr>
+  </w:style>
+  <w:style w:type="paragraph" w:styleId="Ttulo2">
+    <w:name w:val="heading 2"/>
+    <w:basedOn w:val="Normal"/>
+    <w:next w:val="Normal"/>
+    <w:link w:val="Ttulo2Char"/>
+    <w:uiPriority w:val="9"/>
+    <w:semiHidden/>
+    <w:unhideWhenUsed/>
+    <w:qFormat/>
+    <w:rsid w:val="00140D25"/>
+    <w:pPr>
+      <w:keepNext/>
+      <w:keepLines/>
+      <w:spacing w:before="160" w:after="80"/>
+      <w:outlineLvl w:val="1"/>
+    </w:pPr>
+    <w:rPr>
+      <w:rFonts w:asciiTheme="majorHAnsi" w:eastAsiaTheme="majorEastAsia" w:hAnsiTheme="majorHAnsi" w:cstheme="majorBidi"/>
+      <w:color w:val="0F4761" w:themeColor="accent1" w:themeShade="BF"/>
+      <w:sz w:val="32"/>
+      <w:szCs w:val="32"/>
+    </w:rPr>
+  </w:style>
+  <w:style w:type="paragraph" w:styleId="Ttulo3">
+    <w:name w:val="heading 3"/>
+    <w:basedOn w:val="Normal"/>
+    <w:next w:val="Normal"/>
+    <w:link w:val="Ttulo3Char"/>
+    <w:uiPriority w:val="9"/>
+    <w:semiHidden/>
+    <w:unhideWhenUsed/>
+    <w:qFormat/>
+    <w:rsid w:val="00140D25"/>
+    <w:pPr>
+      <w:keepNext/>
+      <w:keepLines/>
+      <w:spacing w:before="160" w:after="80"/>
+      <w:outlineLvl w:val="2"/>
+    </w:pPr>
+    <w:rPr>
+      <w:rFonts w:eastAsiaTheme="majorEastAsia" w:cstheme="majorBidi"/>
+      <w:color w:val="0F4761" w:themeColor="accent1" w:themeShade="BF"/>
+      <w:sz w:val="28"/>
+      <w:szCs w:val="28"/>
+    </w:rPr>
+  </w:style>
+  <w:style w:type="paragraph" w:styleId="Ttulo4">
+    <w:name w:val="heading 4"/>
+    <w:basedOn w:val="Normal"/>
+    <w:next w:val="Normal"/>
+    <w:link w:val="Ttulo4Char"/>
+    <w:uiPriority w:val="9"/>
+    <w:semiHidden/>
+    <w:unhideWhenUsed/>
+    <w:qFormat/>
+    <w:rsid w:val="00140D25"/>
+    <w:pPr>
+      <w:keepNext/>
+      <w:keepLines/>
+      <w:spacing w:before="80" w:after="40"/>
+      <w:outlineLvl w:val="3"/>
+    </w:pPr>
+    <w:rPr>
+      <w:rFonts w:eastAsiaTheme="majorEastAsia" w:cstheme="majorBidi"/>
+      <w:i/>
+      <w:iCs/>
+      <w:color w:val="0F4761" w:themeColor="accent1" w:themeShade="BF"/>
+    </w:rPr>
+  </w:style>
+  <w:style w:type="paragraph" w:styleId="Ttulo5">
+    <w:name w:val="heading 5"/>
+    <w:basedOn w:val="Normal"/>
+    <w:next w:val="Normal"/>
+    <w:link w:val="Ttulo5Char"/>
+    <w:uiPriority w:val="9"/>
+    <w:semiHidden/>
+    <w:unhideWhenUsed/>
+    <w:qFormat/>
+    <w:rsid w:val="00140D25"/>
+    <w:pPr>
+      <w:keepNext/>
+      <w:keepLines/>
+      <w:spacing w:before="80" w:after="40"/>
+      <w:outlineLvl w:val="4"/>
+    </w:pPr>
+    <w:rPr>
+      <w:rFonts w:eastAsiaTheme="majorEastAsia" w:cstheme="majorBidi"/>
+      <w:color w:val="0F4761" w:themeColor="accent1" w:themeShade="BF"/>
+    </w:rPr>
+  </w:style>
+  <w:style w:type="paragraph" w:styleId="Ttulo6">
+    <w:name w:val="heading 6"/>
+    <w:basedOn w:val="Normal"/>
+    <w:next w:val="Normal"/>
+    <w:link w:val="Ttulo6Char"/>
+    <w:uiPriority w:val="9"/>
+    <w:semiHidden/>
+    <w:unhideWhenUsed/>
+    <w:qFormat/>
+    <w:rsid w:val="00140D25"/>
+    <w:pPr>
+      <w:keepNext/>
+      <w:keepLines/>
+      <w:spacing w:before="40" w:after="0"/>
+      <w:outlineLvl w:val="5"/>
+    </w:pPr>
+    <w:rPr>
+      <w:rFonts w:eastAsiaTheme="majorEastAsia" w:cstheme="majorBidi"/>
+      <w:i/>
+      <w:iCs/>
+      <w:color w:val="595959" w:themeColor="text1" w:themeTint="A6"/>
+    </w:rPr>
+  </w:style>
+  <w:style w:type="paragraph" w:styleId="Ttulo7">
+    <w:name w:val="heading 7"/>
+    <w:basedOn w:val="Normal"/>
+    <w:next w:val="Normal"/>
+    <w:link w:val="Ttulo7Char"/>
+    <w:uiPriority w:val="9"/>
+    <w:semiHidden/>
+    <w:unhideWhenUsed/>
+    <w:qFormat/>
+    <w:rsid w:val="00140D25"/>
+    <w:pPr>
+      <w:keepNext/>
+      <w:keepLines/>
+      <w:spacing w:before="40" w:after="0"/>
+      <w:outlineLvl w:val="6"/>
+    </w:pPr>
+    <w:rPr>
+      <w:rFonts w:eastAsiaTheme="majorEastAsia" w:cstheme="majorBidi"/>
+      <w:color w:val="595959" w:themeColor="text1" w:themeTint="A6"/>
+    </w:rPr>
+  </w:style>
+  <w:style w:type="paragraph" w:styleId="Ttulo8">
+    <w:name w:val="heading 8"/>
+    <w:basedOn w:val="Normal"/>
+    <w:next w:val="Normal"/>
+    <w:link w:val="Ttulo8Char"/>
+    <w:uiPriority w:val="9"/>
+    <w:semiHidden/>
+    <w:unhideWhenUsed/>
+    <w:qFormat/>
+    <w:rsid w:val="00140D25"/>
+    <w:pPr>
+      <w:keepNext/>
+      <w:keepLines/>
+      <w:spacing w:after="0"/>
+      <w:outlineLvl w:val="7"/>
+    </w:pPr>
+    <w:rPr>
+      <w:rFonts w:eastAsiaTheme="majorEastAsia" w:cstheme="majorBidi"/>
+      <w:i/>
+      <w:iCs/>
+      <w:color w:val="272727" w:themeColor="text1" w:themeTint="D8"/>
+    </w:rPr>
+  </w:style>
+  <w:style w:type="paragraph" w:styleId="Ttulo9">
+    <w:name w:val="heading 9"/>
+    <w:basedOn w:val="Normal"/>
+    <w:next w:val="Normal"/>
+    <w:link w:val="Ttulo9Char"/>
+    <w:uiPriority w:val="9"/>
+    <w:semiHidden/>
+    <w:unhideWhenUsed/>
+    <w:qFormat/>
+    <w:rsid w:val="00140D25"/>
+    <w:pPr>
+      <w:keepNext/>
+      <w:keepLines/>
+      <w:spacing w:after="0"/>
+      <w:outlineLvl w:val="8"/>
+    </w:pPr>
+    <w:rPr>
+      <w:rFonts w:eastAsiaTheme="majorEastAsia" w:cstheme="majorBidi"/>
+      <w:color w:val="272727" w:themeColor="text1" w:themeTint="D8"/>
+    </w:rPr>
+  </w:style>
+  <w:style w:type="character" w:default="1" w:styleId="Fontepargpadro">
+    <w:name w:val="Default Paragraph Font"/>
+    <w:uiPriority w:val="1"/>
+    <w:semiHidden/>
+    <w:unhideWhenUsed/>
+  </w:style>
+  <w:style w:type="table" w:default="1" w:styleId="Tabelanormal">
+    <w:name w:val="Normal Table"/>
+    <w:uiPriority w:val="99"/>
+    <w:semiHidden/>
+    <w:unhideWhenUsed/>
+    <w:tblPr>
+      <w:tblInd w:w="0" w:type="dxa"/>
+      <w:tblCellMar>
+        <w:top w:w="0" w:type="dxa"/>
+        <w:left w:w="108" w:type="dxa"/>
+        <w:bottom w:w="0" w:type="dxa"/>
+        <w:right w:w="108" w:type="dxa"/>
+      </w:tblCellMar>
+    </w:tblPr>
+  </w:style>
+  <w:style w:type="numbering" w:default="1" w:styleId="Semlista">
+    <w:name w:val="No List"/>
+    <w:uiPriority w:val="99"/>
+    <w:semiHidden/>
+    <w:unhideWhenUsed/>
+  </w:style>
+  <w:style w:type="character" w:customStyle="1" w:styleId="Ttulo1Char">
+    <w:name w:val="Título 1 Char"/>
+    <w:basedOn w:val="Fontepargpadro"/>
+    <w:link w:val="Ttulo1"/>
+    <w:uiPriority w:val="9"/>
+    <w:rsid w:val="00140D25"/>
+    <w:rPr>
+      <w:rFonts w:asciiTheme="majorHAnsi" w:eastAsiaTheme="majorEastAsia" w:hAnsiTheme="majorHAnsi" w:cstheme="majorBidi"/>
+      <w:color w:val="0F4761" w:themeColor="accent1" w:themeShade="BF"/>
+      <w:sz w:val="40"/>
+      <w:szCs w:val="40"/>
+    </w:rPr>
+  </w:style>
+  <w:style w:type="character" w:customStyle="1" w:styleId="Ttulo2Char">
+    <w:name w:val="Título 2 Char"/>
+    <w:basedOn w:val="Fontepargpadro"/>
+    <w:link w:val="Ttulo2"/>
+    <w:uiPriority w:val="9"/>
+    <w:semiHidden/>
+    <w:rsid w:val="00140D25"/>
+    <w:rPr>
+      <w:rFonts w:asciiTheme="majorHAnsi" w:eastAsiaTheme="majorEastAsia" w:hAnsiTheme="majorHAnsi" w:cstheme="majorBidi"/>
+      <w:color w:val="0F4761" w:themeColor="accent1" w:themeShade="BF"/>
+      <w:sz w:val="32"/>
+      <w:szCs w:val="32"/>
+    </w:rPr>
+  </w:style>
+  <w:style w:type="character" w:customStyle="1" w:styleId="Ttulo3Char">
+    <w:name w:val="Título 3 Char"/>
+    <w:basedOn w:val="Fontepargpadro"/>
+    <w:link w:val="Ttulo3"/>
+    <w:uiPriority w:val="9"/>
+    <w:semiHidden/>
+    <w:rsid w:val="00140D25"/>
+    <w:rPr>
+      <w:rFonts w:eastAsiaTheme="majorEastAsia" w:cstheme="majorBidi"/>
+      <w:color w:val="0F4761" w:themeColor="accent1" w:themeShade="BF"/>
+      <w:sz w:val="28"/>
+      <w:szCs w:val="28"/>
+    </w:rPr>
+  </w:style>
+  <w:style w:type="character" w:customStyle="1" w:styleId="Ttulo4Char">
+    <w:name w:val="Título 4 Char"/>
+    <w:basedOn w:val="Fontepargpadro"/>
+    <w:link w:val="Ttulo4"/>
+    <w:uiPriority w:val="9"/>
+    <w:semiHidden/>
+    <w:rsid w:val="00140D25"/>
+    <w:rPr>
+      <w:rFonts w:eastAsiaTheme="majorEastAsia" w:cstheme="majorBidi"/>
+      <w:i/>
+      <w:iCs/>
+      <w:color w:val="0F4761" w:themeColor="accent1" w:themeShade="BF"/>
+    </w:rPr>
+  </w:style>
+  <w:style w:type="character" w:customStyle="1" w:styleId="Ttulo5Char">
+    <w:name w:val="Título 5 Char"/>
+    <w:basedOn w:val="Fontepargpadro"/>
+    <w:link w:val="Ttulo5"/>
+    <w:uiPriority w:val="9"/>
+    <w:semiHidden/>
+    <w:rsid w:val="00140D25"/>
+    <w:rPr>
+      <w:rFonts w:eastAsiaTheme="majorEastAsia" w:cstheme="majorBidi"/>
+      <w:color w:val="0F4761" w:themeColor="accent1" w:themeShade="BF"/>
+    </w:rPr>
+  </w:style>
+  <w:style w:type="character" w:customStyle="1" w:styleId="Ttulo6Char">
+    <w:name w:val="Título 6 Char"/>
+    <w:basedOn w:val="Fontepargpadro"/>
+    <w:link w:val="Ttulo6"/>
+    <w:uiPriority w:val="9"/>
+    <w:semiHidden/>
+    <w:rsid w:val="00140D25"/>
+    <w:rPr>
+      <w:rFonts w:eastAsiaTheme="majorEastAsia" w:cstheme="majorBidi"/>
+      <w:i/>
+      <w:iCs/>
+      <w:color w:val="595959" w:themeColor="text1" w:themeTint="A6"/>
+    </w:rPr>
+  </w:style>
+  <w:style w:type="character" w:customStyle="1" w:styleId="Ttulo7Char">
+    <w:name w:val="Título 7 Char"/>
+    <w:basedOn w:val="Fontepargpadro"/>
+    <w:link w:val="Ttulo7"/>
+    <w:uiPriority w:val="9"/>
+    <w:semiHidden/>
+    <w:rsid w:val="00140D25"/>
+    <w:rPr>
+      <w:rFonts w:eastAsiaTheme="majorEastAsia" w:cstheme="majorBidi"/>
+      <w:color w:val="595959" w:themeColor="text1" w:themeTint="A6"/>
+    </w:rPr>
+  </w:style>
+  <w:style w:type="character" w:customStyle="1" w:styleId="Ttulo8Char">
+    <w:name w:val="Título 8 Char"/>
+    <w:basedOn w:val="Fontepargpadro"/>
+    <w:link w:val="Ttulo8"/>
+    <w:uiPriority w:val="9"/>
+    <w:semiHidden/>
+    <w:rsid w:val="00140D25"/>
+    <w:rPr>
+      <w:rFonts w:eastAsiaTheme="majorEastAsia" w:cstheme="majorBidi"/>
+      <w:i/>
+      <w:iCs/>
+      <w:color w:val="272727" w:themeColor="text1" w:themeTint="D8"/>
+    </w:rPr>
+  </w:style>
+  <w:style w:type="character" w:customStyle="1" w:styleId="Ttulo9Char">
+    <w:name w:val="Título 9 Char"/>
+    <w:basedOn w:val="Fontepargpadro"/>
+    <w:link w:val="Ttulo9"/>
+    <w:uiPriority w:val="9"/>
+    <w:semiHidden/>
+    <w:rsid w:val="00140D25"/>
+    <w:rPr>
+      <w:rFonts w:eastAsiaTheme="majorEastAsia" w:cstheme="majorBidi"/>
+      <w:color w:val="272727" w:themeColor="text1" w:themeTint="D8"/>
+    </w:rPr>
+  </w:style>
+  <w:style w:type="paragraph" w:styleId="Ttulo">
+    <w:name w:val="Title"/>
+    <w:basedOn w:val="Normal"/>
+    <w:next w:val="Normal"/>
+    <w:link w:val="TtuloChar"/>
+    <w:uiPriority w:val="10"/>
+    <w:qFormat/>
+    <w:rsid w:val="00140D25"/>
+    <w:pPr>
+      <w:spacing w:after="80" w:line="240" w:lineRule="auto"/>
+      <w:contextualSpacing/>
+    </w:pPr>
+    <w:rPr>
+      <w:rFonts w:asciiTheme="majorHAnsi" w:eastAsiaTheme="majorEastAsia" w:hAnsiTheme="majorHAnsi" w:cstheme="majorBidi"/>
+      <w:spacing w:val="-10"/>
+      <w:kern w:val="28"/>
+      <w:sz w:val="56"/>
+      <w:szCs w:val="56"/>
+    </w:rPr>
+  </w:style>
+  <w:style w:type="character" w:customStyle="1" w:styleId="TtuloChar">
+    <w:name w:val="Título Char"/>
+    <w:basedOn w:val="Fontepargpadro"/>
+    <w:link w:val="Ttulo"/>
+    <w:uiPriority w:val="10"/>
+    <w:rsid w:val="00140D25"/>
+    <w:rPr>
+      <w:rFonts w:asciiTheme="majorHAnsi" w:eastAsiaTheme="majorEastAsia" w:hAnsiTheme="majorHAnsi" w:cstheme="majorBidi"/>
+      <w:spacing w:val="-10"/>
+      <w:kern w:val="28"/>
+      <w:sz w:val="56"/>
+      <w:szCs w:val="56"/>
+    </w:rPr>
+  </w:style>
+  <w:style w:type="paragraph" w:styleId="Subttulo">
+    <w:name w:val="Subtitle"/>
+    <w:basedOn w:val="Normal"/>
+    <w:next w:val="Normal"/>
+    <w:link w:val="SubttuloChar"/>
+    <w:uiPriority w:val="11"/>
+    <w:qFormat/>
+    <w:rsid w:val="00140D25"/>
+    <w:pPr>
+      <w:numPr>
+        <w:ilvl w:val="1"/>
+      </w:numPr>
+    </w:pPr>
+    <w:rPr>
+      <w:rFonts w:eastAsiaTheme="majorEastAsia" w:cstheme="majorBidi"/>
+      <w:color w:val="595959" w:themeColor="text1" w:themeTint="A6"/>
+      <w:spacing w:val="15"/>
+      <w:sz w:val="28"/>
+      <w:szCs w:val="28"/>
+    </w:rPr>
+  </w:style>
+  <w:style w:type="character" w:customStyle="1" w:styleId="SubttuloChar">
+    <w:name w:val="Subtítulo Char"/>
+    <w:basedOn w:val="Fontepargpadro"/>
+    <w:link w:val="Subttulo"/>
+    <w:uiPriority w:val="11"/>
+    <w:rsid w:val="00140D25"/>
+    <w:rPr>
+      <w:rFonts w:eastAsiaTheme="majorEastAsia" w:cstheme="majorBidi"/>
+      <w:color w:val="595959" w:themeColor="text1" w:themeTint="A6"/>
+      <w:spacing w:val="15"/>
+      <w:sz w:val="28"/>
+      <w:szCs w:val="28"/>
+    </w:rPr>
+  </w:style>
+  <w:style w:type="paragraph" w:styleId="Citao">
+    <w:name w:val="Quote"/>
+    <w:basedOn w:val="Normal"/>
+    <w:next w:val="Normal"/>
+    <w:link w:val="CitaoChar"/>
+    <w:uiPriority w:val="29"/>
+    <w:qFormat/>
+    <w:rsid w:val="00140D25"/>
+    <w:pPr>
+      <w:spacing w:before="160"/>
+      <w:jc w:val="center"/>
+    </w:pPr>
+    <w:rPr>
+      <w:i/>
+      <w:iCs/>
+      <w:color w:val="404040" w:themeColor="text1" w:themeTint="BF"/>
+    </w:rPr>
+  </w:style>
+  <w:style w:type="character" w:customStyle="1" w:styleId="CitaoChar">
+    <w:name w:val="Citação Char"/>
+    <w:basedOn w:val="Fontepargpadro"/>
+    <w:link w:val="Citao"/>
+    <w:uiPriority w:val="29"/>
+    <w:rsid w:val="00140D25"/>
+    <w:rPr>
+      <w:i/>
+      <w:iCs/>
+      <w:color w:val="404040" w:themeColor="text1" w:themeTint="BF"/>
+    </w:rPr>
+  </w:style>
+  <w:style w:type="paragraph" w:styleId="PargrafodaLista">
+    <w:name w:val="List Paragraph"/>
+    <w:basedOn w:val="Normal"/>
+    <w:uiPriority w:val="34"/>
+    <w:qFormat/>
+    <w:rsid w:val="00140D25"/>
+    <w:pPr>
+      <w:ind w:left="720"/>
+      <w:contextualSpacing/>
+    </w:pPr>
+  </w:style>
+  <w:style w:type="character" w:styleId="nfaseIntensa">
+    <w:name w:val="Intense Emphasis"/>
+    <w:basedOn w:val="Fontepargpadro"/>
+    <w:uiPriority w:val="21"/>
+    <w:qFormat/>
+    <w:rsid w:val="00140D25"/>
+    <w:rPr>
+      <w:i/>
+      <w:iCs/>
+      <w:color w:val="0F4761" w:themeColor="accent1" w:themeShade="BF"/>
+    </w:rPr>
+  </w:style>
+  <w:style w:type="paragraph" w:styleId="CitaoIntensa">
+    <w:name w:val="Intense Quote"/>
+    <w:basedOn w:val="Normal"/>
+    <w:next w:val="Normal"/>
+    <w:link w:val="CitaoIntensaChar"/>
+    <w:uiPriority w:val="30"/>
+    <w:qFormat/>
+    <w:rsid w:val="00140D25"/>
+    <w:pPr>
+      <w:pBdr>
+        <w:top w:val="single" w:sz="4" w:space="10" w:color="0F4761" w:themeColor="accent1" w:themeShade="BF"/>
+        <w:bottom w:val="single" w:sz="4" w:space="10" w:color="0F4761" w:themeColor="accent1" w:themeShade="BF"/>
+      </w:pBdr>
+      <w:spacing w:before="360" w:after="360"/>
+      <w:ind w:left="864" w:right="864"/>
+      <w:jc w:val="center"/>
+    </w:pPr>
+    <w:rPr>
+      <w:i/>
+      <w:iCs/>
+      <w:color w:val="0F4761" w:themeColor="accent1" w:themeShade="BF"/>
+    </w:rPr>
+  </w:style>
+  <w:style w:type="character" w:customStyle="1" w:styleId="CitaoIntensaChar">
+    <w:name w:val="Citação Intensa Char"/>
+    <w:basedOn w:val="Fontepargpadro"/>
+    <w:link w:val="CitaoIntensa"/>
+    <w:uiPriority w:val="30"/>
+    <w:rsid w:val="00140D25"/>
+    <w:rPr>
+      <w:i/>
+      <w:iCs/>
+      <w:color w:val="0F4761" w:themeColor="accent1" w:themeShade="BF"/>
+    </w:rPr>
+  </w:style>
+  <w:style w:type="character" w:styleId="RefernciaIntensa">
+    <w:name w:val="Intense Reference"/>
+    <w:basedOn w:val="Fontepargpadro"/>
+    <w:uiPriority w:val="32"/>
+    <w:qFormat/>
+    <w:rsid w:val="00140D25"/>
+    <w:rPr>
+      <w:b/>
+      <w:bCs/>
+      <w:smallCaps/>
+      <w:color w:val="0F4761" w:themeColor="accent1" w:themeShade="BF"/>
+      <w:spacing w:val="5"/>
+    </w:rPr>
+  </w:style>
+  <w:style w:type="paragraph" w:styleId="Cabealho">
+    <w:name w:val="header"/>
+    <w:basedOn w:val="Normal"/>
+    <w:link w:val="CabealhoChar"/>
+    <w:uiPriority w:val="99"/>
+    <w:unhideWhenUsed/>
+    <w:rsid w:val="00140D25"/>
+    <w:pPr>
+      <w:tabs>
+        <w:tab w:val="center" w:pos="4252"/>
+        <w:tab w:val="right" w:pos="8504"/>
+      </w:tabs>
+      <w:spacing w:after="0" w:line="240" w:lineRule="auto"/>
+    </w:pPr>
+  </w:style>
+  <w:style w:type="character" w:customStyle="1" w:styleId="CabealhoChar">
+    <w:name w:val="Cabeçalho Char"/>
+    <w:basedOn w:val="Fontepargpadro"/>
+    <w:link w:val="Cabealho"/>
+    <w:uiPriority w:val="99"/>
+    <w:rsid w:val="00140D25"/>
+  </w:style>
+  <w:style w:type="paragraph" w:styleId="Rodap">
+    <w:name w:val="footer"/>
+    <w:basedOn w:val="Normal"/>
+    <w:link w:val="RodapChar"/>
+    <w:uiPriority w:val="99"/>
+    <w:unhideWhenUsed/>
+    <w:rsid w:val="00140D25"/>
+    <w:pPr>
+      <w:tabs>
+        <w:tab w:val="center" w:pos="4252"/>
+        <w:tab w:val="right" w:pos="8504"/>
+      </w:tabs>
+      <w:spacing w:after="0" w:line="240" w:lineRule="auto"/>
+    </w:pPr>
+  </w:style>
+  <w:style w:type="character" w:customStyle="1" w:styleId="RodapChar">
+    <w:name w:val="Rodapé Char"/>
+    <w:basedOn w:val="Fontepargpadro"/>
+    <w:link w:val="Rodap"/>
+    <w:uiPriority w:val="99"/>
+    <w:rsid w:val="00140D25"/>
+  </w:style>
+  <w:style w:type="table" w:styleId="Tabelacomgrade">
+    <w:name w:val="Table Grid"/>
+    <w:basedOn w:val="Tabelanormal"/>
+    <w:uiPriority w:val="39"/>
+    <w:rsid w:val="00140D25"/>
+    <w:pPr>
+      <w:spacing w:after="0" w:line="240" w:lineRule="auto"/>
+    </w:pPr>
+    <w:tblPr>
+      <w:tblBorders>
+        <w:top w:val="single" w:sz="4" w:space="0" w:color="auto"/>
+        <w:left w:val="single" w:sz="4" w:space="0" w:color="auto"/>
+        <w:bottom w:val="single" w:sz="4" w:space="0" w:color="auto"/>
+        <w:right w:val="single" w:sz="4" w:space="0" w:color="auto"/>
+        <w:insideH w:val="single" w:sz="4" w:space="0" w:color="auto"/>
+        <w:insideV w:val="single" w:sz="4" w:space="0" w:color="auto"/>
+      </w:tblBorders>
+    </w:tblPr>
+  </w:style>
+  <w:style w:type="paragraph" w:styleId="Textodebalo">
+    <w:name w:val="Balloon Text"/>
+    <w:basedOn w:val="Normal"/>
+    <w:link w:val="TextodebaloChar"/>
+    <w:uiPriority w:val="99"/>
+    <w:semiHidden/>
+    <w:unhideWhenUsed/>
+    <w:rsid w:val="0097795A"/>
+    <w:pPr>
+      <w:spacing w:after="0" w:line="240" w:lineRule="auto"/>
+    </w:pPr>
+    <w:rPr>
+      <w:rFonts w:ascii="Tahoma" w:hAnsi="Tahoma" w:cs="Tahoma"/>
+      <w:sz w:val="16"/>
+      <w:szCs w:val="16"/>
+    </w:rPr>
+  </w:style>
+  <w:style w:type="character" w:customStyle="1" w:styleId="TextodebaloChar">
+    <w:name w:val="Texto de balão Char"/>
+    <w:basedOn w:val="Fontepargpadro"/>
+    <w:link w:val="Textodebalo"/>
+    <w:uiPriority w:val="99"/>
+    <w:semiHidden/>
+    <w:rsid w:val="0097795A"/>
+    <w:rPr>
+      <w:rFonts w:ascii="Tahoma" w:hAnsi="Tahoma" w:cs="Tahoma"/>
+      <w:sz w:val="16"/>
+      <w:szCs w:val="16"/>
+    </w:rPr>
   </w:style>
 </w:styles>
 </file>
@@ -2966,7 +3634,7 @@
   <a:extraClrSchemeLst/>
   <a:extLst>
     <a:ext uri="{05A4C25C-085E-4340-85A3-A5531E510DB2}">
-      <thm15:themeFamily xmlns:thm15="http://schemas.microsoft.com/office/thememl/2012/main" name="Office Theme" id="{62F939B6-93AF-4DB8-9C6B-D6C7DFDC589F}" vid="{4A3C46E8-61CC-4603-A589-7422A47A8E4A}"/>
+      <thm15:themeFamily xmlns="" xmlns:thm15="http://schemas.microsoft.com/office/thememl/2012/main" name="Office Theme" id="{62F939B6-93AF-4DB8-9C6B-D6C7DFDC589F}" vid="{4A3C46E8-61CC-4603-A589-7422A47A8E4A}"/>
     </a:ext>
   </a:extLst>
 </a:theme>

</xml_diff>